<commit_message>
Changed koa for express
</commit_message>
<xml_diff>
--- a/ApolloServerPractice.docx
+++ b/ApolloServerPractice.docx
@@ -127,7 +127,6 @@
         </w:rPr>
         <w:t>לפתוח אותו ב-</w:t>
       </w:r>
-      <w:proofErr w:type="spellStart"/>
       <w:r>
         <w:rPr>
           <w:rFonts w:ascii="Tahoma" w:hAnsi="Tahoma" w:cs="Tahoma"/>
@@ -136,7 +135,6 @@
         </w:rPr>
         <w:t>webstorm</w:t>
       </w:r>
-      <w:proofErr w:type="spellEnd"/>
       <w:r>
         <w:rPr>
           <w:rFonts w:ascii="Tahoma" w:hAnsi="Tahoma" w:cs="Tahoma" w:hint="cs"/>
@@ -182,23 +180,13 @@
         </w:rPr>
         <w:t xml:space="preserve"> </w:t>
       </w:r>
-      <w:proofErr w:type="spellStart"/>
-      <w:r>
-        <w:rPr>
-          <w:rFonts w:ascii="Tahoma" w:hAnsi="Tahoma" w:cs="Tahoma"/>
-          <w:sz w:val="22"/>
-          <w:szCs w:val="22"/>
-        </w:rPr>
-        <w:t>npm</w:t>
-      </w:r>
-      <w:proofErr w:type="spellEnd"/>
-      <w:r>
-        <w:rPr>
-          <w:rFonts w:ascii="Tahoma" w:hAnsi="Tahoma" w:cs="Tahoma"/>
-          <w:sz w:val="22"/>
-          <w:szCs w:val="22"/>
-        </w:rPr>
-        <w:t xml:space="preserve"> install</w:t>
+      <w:r>
+        <w:rPr>
+          <w:rFonts w:ascii="Tahoma" w:hAnsi="Tahoma" w:cs="Tahoma"/>
+          <w:sz w:val="22"/>
+          <w:szCs w:val="22"/>
+        </w:rPr>
+        <w:t>npm install</w:t>
       </w:r>
     </w:p>
     <w:p>
@@ -224,23 +212,13 @@
         </w:rPr>
         <w:t xml:space="preserve">להריץ </w:t>
       </w:r>
-      <w:proofErr w:type="spellStart"/>
-      <w:r>
-        <w:rPr>
-          <w:rFonts w:ascii="Tahoma" w:hAnsi="Tahoma" w:cs="Tahoma"/>
-          <w:sz w:val="22"/>
-          <w:szCs w:val="22"/>
-        </w:rPr>
-        <w:t>npm</w:t>
-      </w:r>
-      <w:proofErr w:type="spellEnd"/>
-      <w:r>
-        <w:rPr>
-          <w:rFonts w:ascii="Tahoma" w:hAnsi="Tahoma" w:cs="Tahoma"/>
-          <w:sz w:val="22"/>
-          <w:szCs w:val="22"/>
-        </w:rPr>
-        <w:t xml:space="preserve"> run start</w:t>
+      <w:r>
+        <w:rPr>
+          <w:rFonts w:ascii="Tahoma" w:hAnsi="Tahoma" w:cs="Tahoma"/>
+          <w:sz w:val="22"/>
+          <w:szCs w:val="22"/>
+        </w:rPr>
+        <w:t>npm run start</w:t>
       </w:r>
       <w:r>
         <w:rPr>
@@ -285,19 +263,8 @@
           <w:szCs w:val="22"/>
           <w:u w:val="single"/>
         </w:rPr>
-        <w:t>localhost:4000/</w:t>
-      </w:r>
-      <w:proofErr w:type="spellStart"/>
-      <w:r>
-        <w:rPr>
-          <w:rFonts w:ascii="Tahoma" w:hAnsi="Tahoma" w:cs="Tahoma"/>
-          <w:sz w:val="22"/>
-          <w:szCs w:val="22"/>
-          <w:u w:val="single"/>
-        </w:rPr>
-        <w:t>graphql</w:t>
-      </w:r>
-      <w:proofErr w:type="spellEnd"/>
+        <w:t>localhost:4000/graphql</w:t>
+      </w:r>
     </w:p>
     <w:p>
       <w:pPr>
@@ -385,23 +352,13 @@
         </w:rPr>
         <w:t xml:space="preserve">, שממנו יצרכו מידע עבור משתמשים והציוצים שלהם, כמו למשל האתר </w:t>
       </w:r>
-      <w:proofErr w:type="spellStart"/>
-      <w:r>
-        <w:rPr>
-          <w:rFonts w:ascii="Tahoma" w:hAnsi="Tahoma" w:cs="Tahoma"/>
-          <w:sz w:val="22"/>
-          <w:szCs w:val="22"/>
-        </w:rPr>
-        <w:t>apollo</w:t>
-      </w:r>
-      <w:proofErr w:type="spellEnd"/>
-      <w:r>
-        <w:rPr>
-          <w:rFonts w:ascii="Tahoma" w:hAnsi="Tahoma" w:cs="Tahoma"/>
-          <w:sz w:val="22"/>
-          <w:szCs w:val="22"/>
-        </w:rPr>
-        <w:t>-twitter</w:t>
+      <w:r>
+        <w:rPr>
+          <w:rFonts w:ascii="Tahoma" w:hAnsi="Tahoma" w:cs="Tahoma"/>
+          <w:sz w:val="22"/>
+          <w:szCs w:val="22"/>
+        </w:rPr>
+        <w:t>apollo-twitter</w:t>
       </w:r>
       <w:r>
         <w:rPr>
@@ -447,27 +404,7 @@
           <w:szCs w:val="22"/>
           <w:rtl/>
         </w:rPr>
-        <w:t xml:space="preserve"> </w:t>
-      </w:r>
-      <w:proofErr w:type="spellStart"/>
-      <w:r>
-        <w:rPr>
-          <w:rFonts w:ascii="Tahoma" w:hAnsi="Tahoma" w:cs="Tahoma" w:hint="cs"/>
-          <w:sz w:val="22"/>
-          <w:szCs w:val="22"/>
-          <w:rtl/>
-        </w:rPr>
-        <w:t>וטאג</w:t>
-      </w:r>
-      <w:proofErr w:type="spellEnd"/>
-      <w:r>
-        <w:rPr>
-          <w:rFonts w:ascii="Tahoma" w:hAnsi="Tahoma" w:cs="Tahoma" w:hint="cs"/>
-          <w:sz w:val="22"/>
-          <w:szCs w:val="22"/>
-          <w:rtl/>
-        </w:rPr>
-        <w:t>.</w:t>
+        <w:t xml:space="preserve"> וטאג.</w:t>
       </w:r>
     </w:p>
     <w:p>
@@ -564,7 +501,6 @@
         </w:rPr>
         <w:t>המאגר שהורדתם מה-</w:t>
       </w:r>
-      <w:proofErr w:type="spellStart"/>
       <w:r>
         <w:rPr>
           <w:rFonts w:ascii="Tahoma" w:hAnsi="Tahoma" w:cs="Tahoma"/>
@@ -573,7 +509,6 @@
         </w:rPr>
         <w:t>git</w:t>
       </w:r>
-      <w:proofErr w:type="spellEnd"/>
       <w:r>
         <w:rPr>
           <w:rFonts w:ascii="Tahoma" w:hAnsi="Tahoma" w:cs="Tahoma" w:hint="cs"/>
@@ -600,7 +535,6 @@
         </w:rPr>
         <w:t xml:space="preserve"> שהמאגר מיחצן בעזרת </w:t>
       </w:r>
-      <w:proofErr w:type="spellStart"/>
       <w:r>
         <w:rPr>
           <w:rFonts w:ascii="Tahoma" w:hAnsi="Tahoma" w:cs="Tahoma"/>
@@ -609,7 +543,6 @@
         </w:rPr>
         <w:t>apollo</w:t>
       </w:r>
-      <w:proofErr w:type="spellEnd"/>
       <w:r>
         <w:rPr>
           <w:rFonts w:ascii="Tahoma" w:hAnsi="Tahoma" w:cs="Tahoma"/>
@@ -633,8 +566,10 @@
           <w:sz w:val="22"/>
           <w:szCs w:val="22"/>
         </w:rPr>
-        <w:t>koa</w:t>
-      </w:r>
+        <w:t>express</w:t>
+      </w:r>
+      <w:bookmarkStart w:id="0" w:name="_GoBack"/>
+      <w:bookmarkEnd w:id="0"/>
       <w:r>
         <w:rPr>
           <w:rFonts w:ascii="Tahoma" w:hAnsi="Tahoma" w:cs="Tahoma" w:hint="cs"/>
@@ -880,27 +815,7 @@
           <w:szCs w:val="22"/>
           <w:rtl/>
         </w:rPr>
-        <w:t xml:space="preserve"> (רשימה של </w:t>
-      </w:r>
-      <w:proofErr w:type="spellStart"/>
-      <w:r>
-        <w:rPr>
-          <w:rFonts w:ascii="Tahoma" w:hAnsi="Tahoma" w:cs="Tahoma" w:hint="cs"/>
-          <w:sz w:val="22"/>
-          <w:szCs w:val="22"/>
-          <w:rtl/>
-        </w:rPr>
-        <w:t>הטאגים</w:t>
-      </w:r>
-      <w:proofErr w:type="spellEnd"/>
-      <w:r>
-        <w:rPr>
-          <w:rFonts w:ascii="Tahoma" w:hAnsi="Tahoma" w:cs="Tahoma" w:hint="cs"/>
-          <w:sz w:val="22"/>
-          <w:szCs w:val="22"/>
-          <w:rtl/>
-        </w:rPr>
-        <w:t xml:space="preserve"> שנכתבו בציוץ)</w:t>
+        <w:t xml:space="preserve"> (רשימה של הטאגים שנכתבו בציוץ)</w:t>
       </w:r>
     </w:p>
     <w:p>
@@ -1053,7 +968,6 @@
           <w:szCs w:val="22"/>
         </w:rPr>
       </w:pPr>
-      <w:proofErr w:type="spellStart"/>
       <w:r>
         <w:rPr>
           <w:rFonts w:ascii="Tahoma" w:hAnsi="Tahoma" w:cs="Tahoma"/>
@@ -1062,7 +976,6 @@
         </w:rPr>
         <w:t>firstName</w:t>
       </w:r>
-      <w:proofErr w:type="spellEnd"/>
       <w:r>
         <w:rPr>
           <w:rFonts w:ascii="Tahoma" w:hAnsi="Tahoma" w:cs="Tahoma" w:hint="cs"/>
@@ -1086,7 +999,6 @@
           <w:szCs w:val="22"/>
         </w:rPr>
       </w:pPr>
-      <w:proofErr w:type="spellStart"/>
       <w:r>
         <w:rPr>
           <w:rFonts w:ascii="Tahoma" w:hAnsi="Tahoma" w:cs="Tahoma"/>
@@ -1095,7 +1007,6 @@
         </w:rPr>
         <w:t>lastName</w:t>
       </w:r>
-      <w:proofErr w:type="spellEnd"/>
       <w:r>
         <w:rPr>
           <w:rFonts w:ascii="Tahoma" w:hAnsi="Tahoma" w:cs="Tahoma" w:hint="cs"/>
@@ -1214,7 +1125,6 @@
           <w:szCs w:val="22"/>
         </w:rPr>
       </w:pPr>
-      <w:proofErr w:type="spellStart"/>
       <w:r>
         <w:rPr>
           <w:rFonts w:ascii="Tahoma" w:hAnsi="Tahoma" w:cs="Tahoma"/>
@@ -1223,7 +1133,6 @@
         </w:rPr>
         <w:t>avatarUrl</w:t>
       </w:r>
-      <w:proofErr w:type="spellEnd"/>
       <w:r>
         <w:rPr>
           <w:rFonts w:ascii="Tahoma" w:hAnsi="Tahoma" w:cs="Tahoma" w:hint="cs"/>
@@ -1233,7 +1142,6 @@
         </w:rPr>
         <w:t xml:space="preserve"> (</w:t>
       </w:r>
-      <w:proofErr w:type="spellStart"/>
       <w:r>
         <w:rPr>
           <w:rFonts w:ascii="Tahoma" w:hAnsi="Tahoma" w:cs="Tahoma"/>
@@ -1242,7 +1150,6 @@
         </w:rPr>
         <w:t>url</w:t>
       </w:r>
-      <w:proofErr w:type="spellEnd"/>
       <w:r>
         <w:rPr>
           <w:rFonts w:ascii="Tahoma" w:hAnsi="Tahoma" w:cs="Tahoma" w:hint="cs"/>
@@ -1293,25 +1200,14 @@
           <w:rtl/>
         </w:rPr>
       </w:pPr>
-      <w:proofErr w:type="spellStart"/>
-      <w:r>
-        <w:rPr>
-          <w:rFonts w:ascii="Tahoma" w:hAnsi="Tahoma" w:cs="Tahoma" w:hint="cs"/>
-          <w:sz w:val="22"/>
-          <w:szCs w:val="22"/>
-          <w:rtl/>
-        </w:rPr>
-        <w:t>טאג</w:t>
-      </w:r>
-      <w:proofErr w:type="spellEnd"/>
-      <w:r>
-        <w:rPr>
-          <w:rFonts w:ascii="Tahoma" w:hAnsi="Tahoma" w:cs="Tahoma" w:hint="cs"/>
-          <w:sz w:val="22"/>
-          <w:szCs w:val="22"/>
-          <w:rtl/>
-        </w:rPr>
-        <w:t xml:space="preserve"> </w:t>
+      <w:r>
+        <w:rPr>
+          <w:rFonts w:ascii="Tahoma" w:hAnsi="Tahoma" w:cs="Tahoma" w:hint="cs"/>
+          <w:sz w:val="22"/>
+          <w:szCs w:val="22"/>
+          <w:rtl/>
+        </w:rPr>
+        <w:t xml:space="preserve">טאג </w:t>
       </w:r>
       <w:r>
         <w:rPr>
@@ -1359,27 +1255,7 @@
           <w:szCs w:val="22"/>
           <w:rtl/>
         </w:rPr>
-        <w:t xml:space="preserve"> (מזהה של </w:t>
-      </w:r>
-      <w:proofErr w:type="spellStart"/>
-      <w:r>
-        <w:rPr>
-          <w:rFonts w:ascii="Tahoma" w:hAnsi="Tahoma" w:cs="Tahoma" w:hint="cs"/>
-          <w:sz w:val="22"/>
-          <w:szCs w:val="22"/>
-          <w:rtl/>
-        </w:rPr>
-        <w:t>הטאג</w:t>
-      </w:r>
-      <w:proofErr w:type="spellEnd"/>
-      <w:r>
-        <w:rPr>
-          <w:rFonts w:ascii="Tahoma" w:hAnsi="Tahoma" w:cs="Tahoma" w:hint="cs"/>
-          <w:sz w:val="22"/>
-          <w:szCs w:val="22"/>
-          <w:rtl/>
-        </w:rPr>
-        <w:t>)</w:t>
+        <w:t xml:space="preserve"> (מזהה של הטאג)</w:t>
       </w:r>
     </w:p>
     <w:p>
@@ -1410,39 +1286,18 @@
           <w:szCs w:val="22"/>
           <w:rtl/>
         </w:rPr>
-        <w:t xml:space="preserve"> (השם של </w:t>
-      </w:r>
-      <w:proofErr w:type="spellStart"/>
-      <w:r>
-        <w:rPr>
-          <w:rFonts w:ascii="Tahoma" w:hAnsi="Tahoma" w:cs="Tahoma" w:hint="cs"/>
-          <w:sz w:val="22"/>
-          <w:szCs w:val="22"/>
-          <w:rtl/>
-        </w:rPr>
-        <w:t>הטאג</w:t>
-      </w:r>
-      <w:proofErr w:type="spellEnd"/>
-      <w:r>
-        <w:rPr>
-          <w:rFonts w:ascii="Tahoma" w:hAnsi="Tahoma" w:cs="Tahoma" w:hint="cs"/>
-          <w:sz w:val="22"/>
-          <w:szCs w:val="22"/>
-          <w:rtl/>
-        </w:rPr>
-        <w:t>)</w:t>
-      </w:r>
-    </w:p>
-    <w:p>
-      <w:pPr>
-        <w:rPr>
-          <w:rFonts w:ascii="Tahoma" w:hAnsi="Tahoma" w:cs="Tahoma"/>
-          <w:sz w:val="22"/>
-          <w:szCs w:val="22"/>
-          <w:rtl/>
-        </w:rPr>
-      </w:pPr>
-      <w:proofErr w:type="spellStart"/>
+        <w:t xml:space="preserve"> (השם של הטאג)</w:t>
+      </w:r>
+    </w:p>
+    <w:p>
+      <w:pPr>
+        <w:rPr>
+          <w:rFonts w:ascii="Tahoma" w:hAnsi="Tahoma" w:cs="Tahoma"/>
+          <w:sz w:val="22"/>
+          <w:szCs w:val="22"/>
+          <w:rtl/>
+        </w:rPr>
+      </w:pPr>
       <w:r>
         <w:rPr>
           <w:rFonts w:ascii="Tahoma" w:hAnsi="Tahoma" w:cs="Tahoma" w:hint="cs"/>
@@ -1468,7 +1323,6 @@
         </w:rPr>
         <w:t>Input</w:t>
       </w:r>
-      <w:proofErr w:type="spellEnd"/>
       <w:r>
         <w:rPr>
           <w:rFonts w:ascii="Tahoma" w:hAnsi="Tahoma" w:cs="Tahoma" w:hint="cs"/>
@@ -1507,27 +1361,7 @@
           <w:szCs w:val="22"/>
           <w:rtl/>
         </w:rPr>
-        <w:t xml:space="preserve"> (שם המשתמש </w:t>
-      </w:r>
-      <w:proofErr w:type="spellStart"/>
-      <w:r>
-        <w:rPr>
-          <w:rFonts w:ascii="Tahoma" w:hAnsi="Tahoma" w:cs="Tahoma" w:hint="cs"/>
-          <w:sz w:val="22"/>
-          <w:szCs w:val="22"/>
-          <w:rtl/>
-        </w:rPr>
-        <w:t>שאיתו</w:t>
-      </w:r>
-      <w:proofErr w:type="spellEnd"/>
-      <w:r>
-        <w:rPr>
-          <w:rFonts w:ascii="Tahoma" w:hAnsi="Tahoma" w:cs="Tahoma" w:hint="cs"/>
-          <w:sz w:val="22"/>
-          <w:szCs w:val="22"/>
-          <w:rtl/>
-        </w:rPr>
-        <w:t xml:space="preserve"> מתחברים)</w:t>
+        <w:t xml:space="preserve"> (שם המשתמש שאיתו מתחברים)</w:t>
       </w:r>
     </w:p>
     <w:p>
@@ -1574,7 +1408,6 @@
           <w:szCs w:val="22"/>
         </w:rPr>
       </w:pPr>
-      <w:proofErr w:type="spellStart"/>
       <w:r>
         <w:rPr>
           <w:rFonts w:ascii="Tahoma" w:hAnsi="Tahoma" w:cs="Tahoma"/>
@@ -1583,7 +1416,6 @@
         </w:rPr>
         <w:t>firstName</w:t>
       </w:r>
-      <w:proofErr w:type="spellEnd"/>
       <w:r>
         <w:rPr>
           <w:rFonts w:ascii="Tahoma" w:hAnsi="Tahoma" w:cs="Tahoma" w:hint="cs"/>
@@ -1607,7 +1439,6 @@
           <w:szCs w:val="22"/>
         </w:rPr>
       </w:pPr>
-      <w:proofErr w:type="spellStart"/>
       <w:r>
         <w:rPr>
           <w:rFonts w:ascii="Tahoma" w:hAnsi="Tahoma" w:cs="Tahoma"/>
@@ -1616,7 +1447,6 @@
         </w:rPr>
         <w:t>lastName</w:t>
       </w:r>
-      <w:proofErr w:type="spellEnd"/>
       <w:r>
         <w:rPr>
           <w:rFonts w:ascii="Tahoma" w:hAnsi="Tahoma" w:cs="Tahoma" w:hint="cs"/>
@@ -1719,7 +1549,6 @@
           <w:rtl/>
         </w:rPr>
       </w:pPr>
-      <w:proofErr w:type="spellStart"/>
       <w:r>
         <w:rPr>
           <w:rFonts w:ascii="Tahoma" w:hAnsi="Tahoma" w:cs="Tahoma"/>
@@ -1728,7 +1557,6 @@
         </w:rPr>
         <w:t>allTweets</w:t>
       </w:r>
-      <w:proofErr w:type="spellEnd"/>
       <w:r>
         <w:rPr>
           <w:rFonts w:ascii="Tahoma" w:hAnsi="Tahoma" w:cs="Tahoma" w:hint="cs"/>
@@ -1766,8 +1594,6 @@
           <w:rtl/>
         </w:rPr>
       </w:pPr>
-      <w:proofErr w:type="spellStart"/>
-      <w:proofErr w:type="gramStart"/>
       <w:r>
         <w:rPr>
           <w:rFonts w:ascii="Tahoma" w:hAnsi="Tahoma" w:cs="Tahoma"/>
@@ -1776,23 +1602,13 @@
         </w:rPr>
         <w:t>userByUsername</w:t>
       </w:r>
-      <w:proofErr w:type="spellEnd"/>
-      <w:r>
-        <w:rPr>
-          <w:rFonts w:ascii="Tahoma" w:hAnsi="Tahoma" w:cs="Tahoma"/>
-          <w:sz w:val="22"/>
-          <w:szCs w:val="22"/>
-        </w:rPr>
-        <w:t>(</w:t>
-      </w:r>
-      <w:proofErr w:type="gramEnd"/>
-      <w:r>
-        <w:rPr>
-          <w:rFonts w:ascii="Tahoma" w:hAnsi="Tahoma" w:cs="Tahoma"/>
-          <w:sz w:val="22"/>
-          <w:szCs w:val="22"/>
-        </w:rPr>
-        <w:t>username: String)</w:t>
+      <w:r>
+        <w:rPr>
+          <w:rFonts w:ascii="Tahoma" w:hAnsi="Tahoma" w:cs="Tahoma"/>
+          <w:sz w:val="22"/>
+          <w:szCs w:val="22"/>
+        </w:rPr>
+        <w:t>(username: String)</w:t>
       </w:r>
       <w:r>
         <w:rPr>
@@ -1831,7 +1647,6 @@
           <w:rtl/>
         </w:rPr>
       </w:pPr>
-      <w:proofErr w:type="spellStart"/>
       <w:r>
         <w:rPr>
           <w:rFonts w:ascii="Tahoma" w:hAnsi="Tahoma" w:cs="Tahoma"/>
@@ -1840,7 +1655,6 @@
         </w:rPr>
         <w:t>allUsers</w:t>
       </w:r>
-      <w:proofErr w:type="spellEnd"/>
       <w:r>
         <w:rPr>
           <w:rFonts w:ascii="Tahoma" w:hAnsi="Tahoma" w:cs="Tahoma" w:hint="cs"/>
@@ -1878,8 +1692,6 @@
           <w:rtl/>
         </w:rPr>
       </w:pPr>
-      <w:proofErr w:type="spellStart"/>
-      <w:proofErr w:type="gramStart"/>
       <w:r>
         <w:rPr>
           <w:rFonts w:ascii="Tahoma" w:hAnsi="Tahoma" w:cs="Tahoma"/>
@@ -1888,33 +1700,13 @@
         </w:rPr>
         <w:t>tweetsByTagName</w:t>
       </w:r>
-      <w:proofErr w:type="spellEnd"/>
-      <w:r>
-        <w:rPr>
-          <w:rFonts w:ascii="Tahoma" w:hAnsi="Tahoma" w:cs="Tahoma"/>
-          <w:sz w:val="22"/>
-          <w:szCs w:val="22"/>
-        </w:rPr>
-        <w:t>(</w:t>
-      </w:r>
-      <w:proofErr w:type="spellStart"/>
-      <w:proofErr w:type="gramEnd"/>
-      <w:r>
-        <w:rPr>
-          <w:rFonts w:ascii="Tahoma" w:hAnsi="Tahoma" w:cs="Tahoma"/>
-          <w:sz w:val="22"/>
-          <w:szCs w:val="22"/>
-        </w:rPr>
-        <w:t>tagName</w:t>
-      </w:r>
-      <w:proofErr w:type="spellEnd"/>
-      <w:r>
-        <w:rPr>
-          <w:rFonts w:ascii="Tahoma" w:hAnsi="Tahoma" w:cs="Tahoma"/>
-          <w:sz w:val="22"/>
-          <w:szCs w:val="22"/>
-        </w:rPr>
-        <w:t>: String)</w:t>
+      <w:r>
+        <w:rPr>
+          <w:rFonts w:ascii="Tahoma" w:hAnsi="Tahoma" w:cs="Tahoma"/>
+          <w:sz w:val="22"/>
+          <w:szCs w:val="22"/>
+        </w:rPr>
+        <w:t>(tagName: String)</w:t>
       </w:r>
       <w:r>
         <w:rPr>
@@ -1941,30 +1733,18 @@
           <w:szCs w:val="22"/>
           <w:rtl/>
         </w:rPr>
-        <w:t xml:space="preserve"> מחזיר רשימה של ציוצים לפי שם של </w:t>
-      </w:r>
-      <w:proofErr w:type="spellStart"/>
-      <w:r>
-        <w:rPr>
-          <w:rFonts w:ascii="Tahoma" w:hAnsi="Tahoma" w:cs="Tahoma" w:hint="cs"/>
-          <w:sz w:val="22"/>
-          <w:szCs w:val="22"/>
-          <w:rtl/>
-        </w:rPr>
-        <w:t>טאג</w:t>
-      </w:r>
-      <w:proofErr w:type="spellEnd"/>
-    </w:p>
-    <w:p>
-      <w:pPr>
-        <w:rPr>
-          <w:rFonts w:ascii="Tahoma" w:hAnsi="Tahoma" w:cs="Tahoma"/>
-          <w:sz w:val="22"/>
-          <w:szCs w:val="22"/>
-          <w:rtl/>
-        </w:rPr>
-      </w:pPr>
-      <w:proofErr w:type="spellStart"/>
+        <w:t xml:space="preserve"> מחזיר רשימה של ציוצים לפי שם של טאג</w:t>
+      </w:r>
+    </w:p>
+    <w:p>
+      <w:pPr>
+        <w:rPr>
+          <w:rFonts w:ascii="Tahoma" w:hAnsi="Tahoma" w:cs="Tahoma"/>
+          <w:sz w:val="22"/>
+          <w:szCs w:val="22"/>
+          <w:rtl/>
+        </w:rPr>
+      </w:pPr>
       <w:r>
         <w:rPr>
           <w:rFonts w:ascii="Tahoma" w:hAnsi="Tahoma" w:cs="Tahoma"/>
@@ -1973,7 +1753,6 @@
         </w:rPr>
         <w:t>allUsersAndTweets</w:t>
       </w:r>
-      <w:proofErr w:type="spellEnd"/>
       <w:r>
         <w:rPr>
           <w:rFonts w:ascii="Tahoma" w:hAnsi="Tahoma" w:cs="Tahoma" w:hint="cs"/>
@@ -1999,27 +1778,7 @@
           <w:szCs w:val="22"/>
           <w:rtl/>
         </w:rPr>
-        <w:t xml:space="preserve"> מחזיר רשימה של כל </w:t>
-      </w:r>
-      <w:proofErr w:type="spellStart"/>
-      <w:r>
-        <w:rPr>
-          <w:rFonts w:ascii="Tahoma" w:hAnsi="Tahoma" w:cs="Tahoma" w:hint="cs"/>
-          <w:sz w:val="22"/>
-          <w:szCs w:val="22"/>
-          <w:rtl/>
-        </w:rPr>
-        <w:t>היוזרים</w:t>
-      </w:r>
-      <w:proofErr w:type="spellEnd"/>
-      <w:r>
-        <w:rPr>
-          <w:rFonts w:ascii="Tahoma" w:hAnsi="Tahoma" w:cs="Tahoma" w:hint="cs"/>
-          <w:sz w:val="22"/>
-          <w:szCs w:val="22"/>
-          <w:rtl/>
-        </w:rPr>
-        <w:t xml:space="preserve"> והמשתמשים</w:t>
+        <w:t xml:space="preserve"> מחזיר רשימה של כל היוזרים והמשתמשים</w:t>
       </w:r>
     </w:p>
     <w:p>
@@ -2087,8 +1846,6 @@
           <w:szCs w:val="22"/>
         </w:rPr>
       </w:pPr>
-      <w:proofErr w:type="spellStart"/>
-      <w:proofErr w:type="gramStart"/>
       <w:r>
         <w:rPr>
           <w:rFonts w:ascii="Tahoma" w:hAnsi="Tahoma" w:cs="Tahoma"/>
@@ -2097,7 +1854,118 @@
         </w:rPr>
         <w:t>createTweet</w:t>
       </w:r>
-      <w:proofErr w:type="spellEnd"/>
+      <w:r>
+        <w:rPr>
+          <w:sz w:val="22"/>
+          <w:szCs w:val="22"/>
+        </w:rPr>
+        <w:t>(body: String)</w:t>
+      </w:r>
+      <w:r>
+        <w:rPr>
+          <w:rFonts w:ascii="Tahoma" w:hAnsi="Tahoma" w:cs="Tahoma" w:hint="cs"/>
+          <w:sz w:val="22"/>
+          <w:szCs w:val="22"/>
+          <w:rtl/>
+        </w:rPr>
+        <w:t xml:space="preserve"> </w:t>
+      </w:r>
+      <w:r>
+        <w:rPr>
+          <w:rFonts w:ascii="Tahoma" w:hAnsi="Tahoma" w:cs="Tahoma"/>
+          <w:sz w:val="22"/>
+          <w:szCs w:val="22"/>
+          <w:rtl/>
+        </w:rPr>
+        <w:t>–</w:t>
+      </w:r>
+      <w:r>
+        <w:rPr>
+          <w:rFonts w:ascii="Tahoma" w:hAnsi="Tahoma" w:cs="Tahoma" w:hint="cs"/>
+          <w:sz w:val="22"/>
+          <w:szCs w:val="22"/>
+          <w:rtl/>
+        </w:rPr>
+        <w:t xml:space="preserve"> יוצר ציוץ חדש</w:t>
+      </w:r>
+      <w:r>
+        <w:rPr>
+          <w:rFonts w:ascii="Tahoma" w:hAnsi="Tahoma" w:cs="Tahoma" w:hint="cs"/>
+          <w:sz w:val="22"/>
+          <w:szCs w:val="22"/>
+          <w:rtl/>
+        </w:rPr>
+        <w:t>, מקבל את ה</w:t>
+      </w:r>
+      <w:r>
+        <w:rPr>
+          <w:rFonts w:ascii="Tahoma" w:hAnsi="Tahoma" w:cs="Tahoma"/>
+          <w:sz w:val="22"/>
+          <w:szCs w:val="22"/>
+        </w:rPr>
+        <w:t>username</w:t>
+      </w:r>
+      <w:r>
+        <w:rPr>
+          <w:rFonts w:ascii="Tahoma" w:hAnsi="Tahoma" w:cs="Tahoma" w:hint="cs"/>
+          <w:sz w:val="22"/>
+          <w:szCs w:val="22"/>
+          <w:rtl/>
+        </w:rPr>
+        <w:t xml:space="preserve"> דרך </w:t>
+      </w:r>
+      <w:r>
+        <w:rPr>
+          <w:rFonts w:ascii="Tahoma" w:hAnsi="Tahoma" w:cs="Tahoma" w:hint="cs"/>
+          <w:sz w:val="22"/>
+          <w:szCs w:val="22"/>
+          <w:rtl/>
+        </w:rPr>
+        <w:t>ה-</w:t>
+      </w:r>
+      <w:r>
+        <w:rPr>
+          <w:rFonts w:ascii="Tahoma" w:hAnsi="Tahoma" w:cs="Tahoma"/>
+          <w:sz w:val="22"/>
+          <w:szCs w:val="22"/>
+        </w:rPr>
+        <w:t>headers</w:t>
+      </w:r>
+      <w:r>
+        <w:rPr>
+          <w:rFonts w:ascii="Tahoma" w:hAnsi="Tahoma" w:cs="Tahoma" w:hint="cs"/>
+          <w:sz w:val="22"/>
+          <w:szCs w:val="22"/>
+          <w:rtl/>
+        </w:rPr>
+        <w:t xml:space="preserve"> ב-</w:t>
+      </w:r>
+      <w:r>
+        <w:rPr>
+          <w:rFonts w:ascii="Tahoma" w:hAnsi="Tahoma" w:cs="Tahoma"/>
+          <w:sz w:val="22"/>
+          <w:szCs w:val="22"/>
+        </w:rPr>
+        <w:t>context</w:t>
+      </w:r>
+    </w:p>
+    <w:p>
+      <w:pPr>
+        <w:rPr>
+          <w:rFonts w:ascii="Tahoma" w:hAnsi="Tahoma" w:cs="Tahoma"/>
+          <w:sz w:val="22"/>
+          <w:szCs w:val="22"/>
+          <w:rtl/>
+        </w:rPr>
+      </w:pPr>
+      <w:r>
+        <w:rPr>
+          <w:rFonts w:ascii="Tahoma" w:hAnsi="Tahoma" w:cs="Tahoma"/>
+          <w:sz w:val="22"/>
+          <w:szCs w:val="22"/>
+        </w:rPr>
+        <w:t>createUser</w:t>
+      </w:r>
       <w:r>
         <w:rPr>
           <w:sz w:val="22"/>
@@ -2105,13 +1973,44 @@
         </w:rPr>
         <w:t>(</w:t>
       </w:r>
-      <w:proofErr w:type="gramEnd"/>
-      <w:r>
-        <w:rPr>
-          <w:sz w:val="22"/>
-          <w:szCs w:val="22"/>
-        </w:rPr>
-        <w:t>body: String)</w:t>
+      <w:r>
+        <w:rPr>
+          <w:rFonts w:ascii="Tahoma" w:hAnsi="Tahoma" w:cs="Tahoma"/>
+          <w:sz w:val="22"/>
+          <w:szCs w:val="22"/>
+        </w:rPr>
+        <w:t xml:space="preserve">user: </w:t>
+      </w:r>
+      <w:r>
+        <w:rPr>
+          <w:rFonts w:ascii="Tahoma" w:hAnsi="Tahoma" w:cs="Tahoma" w:hint="cs"/>
+          <w:sz w:val="22"/>
+          <w:szCs w:val="22"/>
+        </w:rPr>
+        <w:t>U</w:t>
+      </w:r>
+      <w:r>
+        <w:rPr>
+          <w:rFonts w:ascii="Tahoma" w:hAnsi="Tahoma" w:cs="Tahoma"/>
+          <w:sz w:val="22"/>
+          <w:szCs w:val="22"/>
+        </w:rPr>
+        <w:t>ser</w:t>
+      </w:r>
+      <w:r>
+        <w:rPr>
+          <w:rFonts w:ascii="Tahoma" w:hAnsi="Tahoma" w:cs="Tahoma"/>
+          <w:sz w:val="22"/>
+          <w:szCs w:val="22"/>
+        </w:rPr>
+        <w:t>Input</w:t>
+      </w:r>
+      <w:r>
+        <w:rPr>
+          <w:sz w:val="22"/>
+          <w:szCs w:val="22"/>
+        </w:rPr>
+        <w:t xml:space="preserve"> )</w:t>
       </w:r>
       <w:r>
         <w:rPr>
@@ -2138,16 +2037,131 @@
           <w:szCs w:val="22"/>
           <w:rtl/>
         </w:rPr>
-        <w:t xml:space="preserve"> יוצר ציוץ חדש</w:t>
-      </w:r>
-      <w:r>
-        <w:rPr>
-          <w:rFonts w:ascii="Tahoma" w:hAnsi="Tahoma" w:cs="Tahoma" w:hint="cs"/>
-          <w:sz w:val="22"/>
-          <w:szCs w:val="22"/>
-          <w:rtl/>
-        </w:rPr>
-        <w:t>, מקבל את ה</w:t>
+        <w:t xml:space="preserve"> יוצר משתמש חדש</w:t>
+      </w:r>
+    </w:p>
+    <w:p>
+      <w:pPr>
+        <w:rPr>
+          <w:rFonts w:ascii="Tahoma" w:hAnsi="Tahoma" w:cs="Tahoma"/>
+          <w:sz w:val="22"/>
+          <w:szCs w:val="22"/>
+          <w:rtl/>
+        </w:rPr>
+      </w:pPr>
+      <w:r>
+        <w:rPr>
+          <w:rFonts w:ascii="Tahoma" w:hAnsi="Tahoma" w:cs="Tahoma"/>
+          <w:sz w:val="22"/>
+          <w:szCs w:val="22"/>
+        </w:rPr>
+        <w:t>deleteUser</w:t>
+      </w:r>
+      <w:r>
+        <w:rPr>
+          <w:rFonts w:ascii="Tahoma" w:hAnsi="Tahoma" w:cs="Tahoma"/>
+          <w:sz w:val="22"/>
+          <w:szCs w:val="22"/>
+        </w:rPr>
+        <w:t>(username: String)</w:t>
+      </w:r>
+      <w:r>
+        <w:rPr>
+          <w:rFonts w:ascii="Tahoma" w:hAnsi="Tahoma" w:cs="Tahoma" w:hint="cs"/>
+          <w:sz w:val="22"/>
+          <w:szCs w:val="22"/>
+          <w:rtl/>
+        </w:rPr>
+        <w:t xml:space="preserve"> </w:t>
+      </w:r>
+      <w:r>
+        <w:rPr>
+          <w:rFonts w:ascii="Tahoma" w:hAnsi="Tahoma" w:cs="Tahoma"/>
+          <w:sz w:val="22"/>
+          <w:szCs w:val="22"/>
+          <w:rtl/>
+        </w:rPr>
+        <w:t>–</w:t>
+      </w:r>
+      <w:r>
+        <w:rPr>
+          <w:rFonts w:ascii="Tahoma" w:hAnsi="Tahoma" w:cs="Tahoma" w:hint="cs"/>
+          <w:sz w:val="22"/>
+          <w:szCs w:val="22"/>
+          <w:rtl/>
+        </w:rPr>
+        <w:t xml:space="preserve"> מחיקת משתמש מהמערכת</w:t>
+      </w:r>
+    </w:p>
+    <w:p>
+      <w:pPr>
+        <w:rPr>
+          <w:rFonts w:ascii="Tahoma" w:hAnsi="Tahoma" w:cs="Tahoma"/>
+          <w:sz w:val="22"/>
+          <w:szCs w:val="22"/>
+          <w:rtl/>
+        </w:rPr>
+      </w:pPr>
+      <w:r>
+        <w:rPr>
+          <w:rFonts w:ascii="Tahoma" w:hAnsi="Tahoma" w:cs="Tahoma"/>
+          <w:sz w:val="22"/>
+          <w:szCs w:val="22"/>
+        </w:rPr>
+        <w:t>updateUserAvatar</w:t>
+      </w:r>
+      <w:r>
+        <w:rPr>
+          <w:rFonts w:ascii="Tahoma" w:hAnsi="Tahoma" w:cs="Tahoma"/>
+          <w:sz w:val="22"/>
+          <w:szCs w:val="22"/>
+        </w:rPr>
+        <w:t>(avatarUrl: String)</w:t>
+      </w:r>
+      <w:r>
+        <w:rPr>
+          <w:rFonts w:ascii="Tahoma" w:hAnsi="Tahoma" w:cs="Tahoma" w:hint="cs"/>
+          <w:sz w:val="22"/>
+          <w:szCs w:val="22"/>
+          <w:rtl/>
+        </w:rPr>
+        <w:t xml:space="preserve"> </w:t>
+      </w:r>
+      <w:r>
+        <w:rPr>
+          <w:rFonts w:ascii="Tahoma" w:hAnsi="Tahoma" w:cs="Tahoma"/>
+          <w:sz w:val="22"/>
+          <w:szCs w:val="22"/>
+          <w:rtl/>
+        </w:rPr>
+        <w:t>–</w:t>
+      </w:r>
+      <w:r>
+        <w:rPr>
+          <w:rFonts w:ascii="Tahoma" w:hAnsi="Tahoma" w:cs="Tahoma" w:hint="cs"/>
+          <w:sz w:val="22"/>
+          <w:szCs w:val="22"/>
+          <w:rtl/>
+        </w:rPr>
+        <w:t xml:space="preserve"> עדכון התמונה של המשתמש</w:t>
+      </w:r>
+      <w:r>
+        <w:rPr>
+          <w:rFonts w:ascii="Tahoma" w:hAnsi="Tahoma" w:cs="Tahoma" w:hint="cs"/>
+          <w:sz w:val="22"/>
+          <w:szCs w:val="22"/>
+          <w:rtl/>
+        </w:rPr>
+        <w:t>, מקבל</w:t>
+      </w:r>
+      <w:r>
+        <w:rPr>
+          <w:rFonts w:ascii="Tahoma" w:hAnsi="Tahoma" w:cs="Tahoma" w:hint="cs"/>
+          <w:sz w:val="22"/>
+          <w:szCs w:val="22"/>
+          <w:rtl/>
+        </w:rPr>
+        <w:t xml:space="preserve"> את ה-</w:t>
       </w:r>
       <w:r>
         <w:rPr>
@@ -2164,16 +2178,7 @@
           <w:szCs w:val="22"/>
           <w:rtl/>
         </w:rPr>
-        <w:t xml:space="preserve"> דרך </w:t>
-      </w:r>
-      <w:r>
-        <w:rPr>
-          <w:rFonts w:ascii="Tahoma" w:hAnsi="Tahoma" w:cs="Tahoma" w:hint="cs"/>
-          <w:sz w:val="22"/>
-          <w:szCs w:val="22"/>
-          <w:rtl/>
-        </w:rPr>
-        <w:t>ה-</w:t>
+        <w:t xml:space="preserve"> דרך ה-</w:t>
       </w:r>
       <w:r>
         <w:rPr>
@@ -2210,318 +2215,21 @@
           <w:rtl/>
         </w:rPr>
       </w:pPr>
-      <w:proofErr w:type="spellStart"/>
-      <w:proofErr w:type="gramStart"/>
-      <w:r>
-        <w:rPr>
-          <w:rFonts w:ascii="Tahoma" w:hAnsi="Tahoma" w:cs="Tahoma"/>
-          <w:sz w:val="22"/>
-          <w:szCs w:val="22"/>
-        </w:rPr>
-        <w:t>createUser</w:t>
-      </w:r>
-      <w:proofErr w:type="spellEnd"/>
-      <w:r>
-        <w:rPr>
-          <w:sz w:val="22"/>
-          <w:szCs w:val="22"/>
-        </w:rPr>
-        <w:t>(</w:t>
-      </w:r>
-      <w:proofErr w:type="gramEnd"/>
-      <w:r>
-        <w:rPr>
-          <w:rFonts w:ascii="Tahoma" w:hAnsi="Tahoma" w:cs="Tahoma"/>
-          <w:sz w:val="22"/>
-          <w:szCs w:val="22"/>
-        </w:rPr>
-        <w:t xml:space="preserve">user: </w:t>
-      </w:r>
-      <w:proofErr w:type="spellStart"/>
-      <w:r>
-        <w:rPr>
-          <w:rFonts w:ascii="Tahoma" w:hAnsi="Tahoma" w:cs="Tahoma" w:hint="cs"/>
-          <w:sz w:val="22"/>
-          <w:szCs w:val="22"/>
-        </w:rPr>
-        <w:t>U</w:t>
-      </w:r>
-      <w:r>
-        <w:rPr>
-          <w:rFonts w:ascii="Tahoma" w:hAnsi="Tahoma" w:cs="Tahoma"/>
-          <w:sz w:val="22"/>
-          <w:szCs w:val="22"/>
-        </w:rPr>
-        <w:t>ser</w:t>
-      </w:r>
-      <w:r>
-        <w:rPr>
-          <w:rFonts w:ascii="Tahoma" w:hAnsi="Tahoma" w:cs="Tahoma"/>
-          <w:sz w:val="22"/>
-          <w:szCs w:val="22"/>
-        </w:rPr>
-        <w:t>Input</w:t>
-      </w:r>
-      <w:proofErr w:type="spellEnd"/>
-      <w:r>
-        <w:rPr>
-          <w:sz w:val="22"/>
-          <w:szCs w:val="22"/>
-        </w:rPr>
-        <w:t xml:space="preserve"> )</w:t>
-      </w:r>
-      <w:r>
-        <w:rPr>
-          <w:rFonts w:ascii="Tahoma" w:hAnsi="Tahoma" w:cs="Tahoma" w:hint="cs"/>
-          <w:sz w:val="22"/>
-          <w:szCs w:val="22"/>
-          <w:rtl/>
-        </w:rPr>
-        <w:t xml:space="preserve"> </w:t>
-      </w:r>
-      <w:r>
-        <w:rPr>
-          <w:rFonts w:ascii="Tahoma" w:hAnsi="Tahoma" w:cs="Tahoma"/>
-          <w:sz w:val="22"/>
-          <w:szCs w:val="22"/>
-          <w:rtl/>
-        </w:rPr>
-        <w:t>–</w:t>
-      </w:r>
-      <w:r>
-        <w:rPr>
-          <w:rFonts w:ascii="Tahoma" w:hAnsi="Tahoma" w:cs="Tahoma" w:hint="cs"/>
-          <w:sz w:val="22"/>
-          <w:szCs w:val="22"/>
-          <w:rtl/>
-        </w:rPr>
-        <w:t xml:space="preserve"> יוצר משתמש חדש</w:t>
-      </w:r>
-    </w:p>
-    <w:p>
-      <w:pPr>
-        <w:rPr>
-          <w:rFonts w:ascii="Tahoma" w:hAnsi="Tahoma" w:cs="Tahoma"/>
-          <w:sz w:val="22"/>
-          <w:szCs w:val="22"/>
-          <w:rtl/>
-        </w:rPr>
-      </w:pPr>
-      <w:proofErr w:type="spellStart"/>
-      <w:proofErr w:type="gramStart"/>
-      <w:r>
-        <w:rPr>
-          <w:rFonts w:ascii="Tahoma" w:hAnsi="Tahoma" w:cs="Tahoma"/>
-          <w:sz w:val="22"/>
-          <w:szCs w:val="22"/>
-        </w:rPr>
-        <w:t>deleteUser</w:t>
-      </w:r>
-      <w:proofErr w:type="spellEnd"/>
-      <w:r>
-        <w:rPr>
-          <w:rFonts w:ascii="Tahoma" w:hAnsi="Tahoma" w:cs="Tahoma"/>
-          <w:sz w:val="22"/>
-          <w:szCs w:val="22"/>
-        </w:rPr>
-        <w:t>(</w:t>
-      </w:r>
-      <w:proofErr w:type="gramEnd"/>
-      <w:r>
-        <w:rPr>
-          <w:rFonts w:ascii="Tahoma" w:hAnsi="Tahoma" w:cs="Tahoma"/>
-          <w:sz w:val="22"/>
-          <w:szCs w:val="22"/>
-        </w:rPr>
-        <w:t>username: String)</w:t>
-      </w:r>
-      <w:r>
-        <w:rPr>
-          <w:rFonts w:ascii="Tahoma" w:hAnsi="Tahoma" w:cs="Tahoma" w:hint="cs"/>
-          <w:sz w:val="22"/>
-          <w:szCs w:val="22"/>
-          <w:rtl/>
-        </w:rPr>
-        <w:t xml:space="preserve"> </w:t>
-      </w:r>
-      <w:r>
-        <w:rPr>
-          <w:rFonts w:ascii="Tahoma" w:hAnsi="Tahoma" w:cs="Tahoma"/>
-          <w:sz w:val="22"/>
-          <w:szCs w:val="22"/>
-          <w:rtl/>
-        </w:rPr>
-        <w:t>–</w:t>
-      </w:r>
-      <w:r>
-        <w:rPr>
-          <w:rFonts w:ascii="Tahoma" w:hAnsi="Tahoma" w:cs="Tahoma" w:hint="cs"/>
-          <w:sz w:val="22"/>
-          <w:szCs w:val="22"/>
-          <w:rtl/>
-        </w:rPr>
-        <w:t xml:space="preserve"> מחיקת משתמש מהמערכת</w:t>
-      </w:r>
-    </w:p>
-    <w:p>
-      <w:pPr>
-        <w:rPr>
-          <w:rFonts w:ascii="Tahoma" w:hAnsi="Tahoma" w:cs="Tahoma"/>
-          <w:sz w:val="22"/>
-          <w:szCs w:val="22"/>
-          <w:rtl/>
-        </w:rPr>
-      </w:pPr>
-      <w:proofErr w:type="spellStart"/>
-      <w:proofErr w:type="gramStart"/>
-      <w:r>
-        <w:rPr>
-          <w:rFonts w:ascii="Tahoma" w:hAnsi="Tahoma" w:cs="Tahoma"/>
-          <w:sz w:val="22"/>
-          <w:szCs w:val="22"/>
-        </w:rPr>
-        <w:t>updateUserAvatar</w:t>
-      </w:r>
-      <w:proofErr w:type="spellEnd"/>
-      <w:r>
-        <w:rPr>
-          <w:rFonts w:ascii="Tahoma" w:hAnsi="Tahoma" w:cs="Tahoma"/>
-          <w:sz w:val="22"/>
-          <w:szCs w:val="22"/>
-        </w:rPr>
-        <w:t>(</w:t>
-      </w:r>
-      <w:proofErr w:type="spellStart"/>
-      <w:proofErr w:type="gramEnd"/>
-      <w:r>
-        <w:rPr>
-          <w:rFonts w:ascii="Tahoma" w:hAnsi="Tahoma" w:cs="Tahoma"/>
-          <w:sz w:val="22"/>
-          <w:szCs w:val="22"/>
-        </w:rPr>
-        <w:t>avatarUrl</w:t>
-      </w:r>
-      <w:proofErr w:type="spellEnd"/>
-      <w:r>
-        <w:rPr>
-          <w:rFonts w:ascii="Tahoma" w:hAnsi="Tahoma" w:cs="Tahoma"/>
-          <w:sz w:val="22"/>
-          <w:szCs w:val="22"/>
-        </w:rPr>
-        <w:t>: String)</w:t>
-      </w:r>
-      <w:r>
-        <w:rPr>
-          <w:rFonts w:ascii="Tahoma" w:hAnsi="Tahoma" w:cs="Tahoma" w:hint="cs"/>
-          <w:sz w:val="22"/>
-          <w:szCs w:val="22"/>
-          <w:rtl/>
-        </w:rPr>
-        <w:t xml:space="preserve"> </w:t>
-      </w:r>
-      <w:r>
-        <w:rPr>
-          <w:rFonts w:ascii="Tahoma" w:hAnsi="Tahoma" w:cs="Tahoma"/>
-          <w:sz w:val="22"/>
-          <w:szCs w:val="22"/>
-          <w:rtl/>
-        </w:rPr>
-        <w:t>–</w:t>
-      </w:r>
-      <w:r>
-        <w:rPr>
-          <w:rFonts w:ascii="Tahoma" w:hAnsi="Tahoma" w:cs="Tahoma" w:hint="cs"/>
-          <w:sz w:val="22"/>
-          <w:szCs w:val="22"/>
-          <w:rtl/>
-        </w:rPr>
-        <w:t xml:space="preserve"> עדכון התמונה של המשתמש</w:t>
-      </w:r>
-      <w:r>
-        <w:rPr>
-          <w:rFonts w:ascii="Tahoma" w:hAnsi="Tahoma" w:cs="Tahoma" w:hint="cs"/>
-          <w:sz w:val="22"/>
-          <w:szCs w:val="22"/>
-          <w:rtl/>
-        </w:rPr>
-        <w:t>, מקבל</w:t>
-      </w:r>
-      <w:r>
-        <w:rPr>
-          <w:rFonts w:ascii="Tahoma" w:hAnsi="Tahoma" w:cs="Tahoma" w:hint="cs"/>
-          <w:sz w:val="22"/>
-          <w:szCs w:val="22"/>
-          <w:rtl/>
-        </w:rPr>
-        <w:t xml:space="preserve"> את ה-</w:t>
-      </w:r>
-      <w:r>
-        <w:rPr>
-          <w:rFonts w:ascii="Tahoma" w:hAnsi="Tahoma" w:cs="Tahoma"/>
-          <w:sz w:val="22"/>
-          <w:szCs w:val="22"/>
-        </w:rPr>
-        <w:t>username</w:t>
-      </w:r>
-      <w:r>
-        <w:rPr>
-          <w:rFonts w:ascii="Tahoma" w:hAnsi="Tahoma" w:cs="Tahoma" w:hint="cs"/>
-          <w:sz w:val="22"/>
-          <w:szCs w:val="22"/>
-          <w:rtl/>
-        </w:rPr>
-        <w:t xml:space="preserve"> דרך ה-</w:t>
-      </w:r>
-      <w:r>
-        <w:rPr>
-          <w:rFonts w:ascii="Tahoma" w:hAnsi="Tahoma" w:cs="Tahoma"/>
-          <w:sz w:val="22"/>
-          <w:szCs w:val="22"/>
-        </w:rPr>
-        <w:t>headers</w:t>
-      </w:r>
-      <w:r>
-        <w:rPr>
-          <w:rFonts w:ascii="Tahoma" w:hAnsi="Tahoma" w:cs="Tahoma" w:hint="cs"/>
-          <w:sz w:val="22"/>
-          <w:szCs w:val="22"/>
-          <w:rtl/>
-        </w:rPr>
-        <w:t xml:space="preserve"> ב-</w:t>
-      </w:r>
-      <w:r>
-        <w:rPr>
-          <w:rFonts w:ascii="Tahoma" w:hAnsi="Tahoma" w:cs="Tahoma"/>
-          <w:sz w:val="22"/>
-          <w:szCs w:val="22"/>
-        </w:rPr>
-        <w:t>context</w:t>
-      </w:r>
-    </w:p>
-    <w:p>
-      <w:pPr>
-        <w:rPr>
-          <w:rFonts w:ascii="Tahoma" w:hAnsi="Tahoma" w:cs="Tahoma"/>
-          <w:sz w:val="22"/>
-          <w:szCs w:val="22"/>
-          <w:rtl/>
-        </w:rPr>
-      </w:pPr>
-    </w:p>
-    <w:p>
-      <w:pPr>
-        <w:rPr>
-          <w:rFonts w:ascii="Tahoma" w:hAnsi="Tahoma" w:cs="Tahoma" w:hint="cs"/>
-          <w:sz w:val="22"/>
-          <w:szCs w:val="22"/>
-          <w:rtl/>
-        </w:rPr>
-      </w:pPr>
-    </w:p>
-    <w:p>
-      <w:pPr>
-        <w:rPr>
-          <w:rFonts w:ascii="Tahoma" w:hAnsi="Tahoma" w:cs="Tahoma" w:hint="cs"/>
+    </w:p>
+    <w:p>
+      <w:pPr>
+        <w:rPr>
+          <w:rFonts w:ascii="Tahoma" w:hAnsi="Tahoma" w:cs="Tahoma"/>
+          <w:sz w:val="22"/>
+          <w:szCs w:val="22"/>
+          <w:rtl/>
+        </w:rPr>
+      </w:pPr>
+    </w:p>
+    <w:p>
+      <w:pPr>
+        <w:rPr>
+          <w:rFonts w:ascii="Tahoma" w:hAnsi="Tahoma" w:cs="Tahoma"/>
           <w:b/>
           <w:bCs/>
           <w:sz w:val="22"/>
@@ -2610,18 +2318,7 @@
           <w:szCs w:val="22"/>
           <w:rtl/>
         </w:rPr>
-        <w:t xml:space="preserve"> לשי</w:t>
-      </w:r>
-      <w:bookmarkStart w:id="0" w:name="_GoBack"/>
-      <w:bookmarkEnd w:id="0"/>
-      <w:r>
-        <w:rPr>
-          <w:rFonts w:ascii="Tahoma" w:hAnsi="Tahoma" w:cs="Tahoma" w:hint="cs"/>
-          <w:sz w:val="22"/>
-          <w:szCs w:val="22"/>
-          <w:rtl/>
-        </w:rPr>
-        <w:t>רות ה-</w:t>
+        <w:t xml:space="preserve"> לשירות ה-</w:t>
       </w:r>
       <w:r>
         <w:rPr>
@@ -2644,7 +2341,7 @@
     <w:p>
       <w:pPr>
         <w:rPr>
-          <w:rFonts w:ascii="Tahoma" w:hAnsi="Tahoma" w:cs="Tahoma" w:hint="cs"/>
+          <w:rFonts w:ascii="Tahoma" w:hAnsi="Tahoma" w:cs="Tahoma"/>
           <w:sz w:val="22"/>
           <w:szCs w:val="22"/>
           <w:rtl/>
@@ -2705,7 +2402,6 @@
           <w:rtl/>
         </w:rPr>
       </w:pPr>
-      <w:proofErr w:type="spellStart"/>
       <w:r>
         <w:rPr>
           <w:rFonts w:ascii="Tahoma" w:hAnsi="Tahoma" w:cs="Tahoma"/>
@@ -2714,7 +2410,6 @@
         </w:rPr>
         <w:t>userCreated</w:t>
       </w:r>
-      <w:proofErr w:type="spellEnd"/>
       <w:r>
         <w:rPr>
           <w:rFonts w:ascii="Tahoma" w:hAnsi="Tahoma" w:cs="Tahoma" w:hint="cs"/>
@@ -2755,7 +2450,7 @@
     <w:p>
       <w:pPr>
         <w:rPr>
-          <w:rFonts w:ascii="Tahoma" w:hAnsi="Tahoma" w:cs="Tahoma" w:hint="cs"/>
+          <w:rFonts w:ascii="Tahoma" w:hAnsi="Tahoma" w:cs="Tahoma"/>
           <w:sz w:val="22"/>
           <w:szCs w:val="22"/>
           <w:rtl/>

</xml_diff>

<commit_message>
updated the word document
</commit_message>
<xml_diff>
--- a/ApolloServerPractice.docx
+++ b/ApolloServerPractice.docx
@@ -64,7 +64,25 @@
           <w:szCs w:val="22"/>
           <w:rtl/>
         </w:rPr>
-        <w:t xml:space="preserve"> לפרוייקט ה</w:t>
+        <w:t xml:space="preserve"> </w:t>
+      </w:r>
+      <w:r>
+        <w:rPr>
+          <w:rFonts w:ascii="Tahoma" w:hAnsi="Tahoma" w:cs="Tahoma" w:hint="cs"/>
+          <w:sz w:val="22"/>
+          <w:szCs w:val="22"/>
+          <w:rtl/>
+        </w:rPr>
+        <w:t>לפרויקט</w:t>
+      </w:r>
+      <w:r>
+        <w:rPr>
+          <w:rFonts w:ascii="Tahoma" w:hAnsi="Tahoma" w:cs="Tahoma"/>
+          <w:sz w:val="22"/>
+          <w:szCs w:val="22"/>
+          <w:rtl/>
+        </w:rPr>
+        <w:t xml:space="preserve"> ה</w:t>
       </w:r>
       <w:r>
         <w:rPr>
@@ -127,6 +145,7 @@
         </w:rPr>
         <w:t>לפתוח אותו ב-</w:t>
       </w:r>
+      <w:proofErr w:type="spellStart"/>
       <w:r>
         <w:rPr>
           <w:rFonts w:ascii="Tahoma" w:hAnsi="Tahoma" w:cs="Tahoma"/>
@@ -135,6 +154,7 @@
         </w:rPr>
         <w:t>webstorm</w:t>
       </w:r>
+      <w:proofErr w:type="spellEnd"/>
       <w:r>
         <w:rPr>
           <w:rFonts w:ascii="Tahoma" w:hAnsi="Tahoma" w:cs="Tahoma" w:hint="cs"/>
@@ -180,13 +200,23 @@
         </w:rPr>
         <w:t xml:space="preserve"> </w:t>
       </w:r>
-      <w:r>
-        <w:rPr>
-          <w:rFonts w:ascii="Tahoma" w:hAnsi="Tahoma" w:cs="Tahoma"/>
-          <w:sz w:val="22"/>
-          <w:szCs w:val="22"/>
-        </w:rPr>
-        <w:t>npm install</w:t>
+      <w:proofErr w:type="spellStart"/>
+      <w:r>
+        <w:rPr>
+          <w:rFonts w:ascii="Tahoma" w:hAnsi="Tahoma" w:cs="Tahoma"/>
+          <w:sz w:val="22"/>
+          <w:szCs w:val="22"/>
+        </w:rPr>
+        <w:t>npm</w:t>
+      </w:r>
+      <w:proofErr w:type="spellEnd"/>
+      <w:r>
+        <w:rPr>
+          <w:rFonts w:ascii="Tahoma" w:hAnsi="Tahoma" w:cs="Tahoma"/>
+          <w:sz w:val="22"/>
+          <w:szCs w:val="22"/>
+        </w:rPr>
+        <w:t xml:space="preserve"> install</w:t>
       </w:r>
     </w:p>
     <w:p>
@@ -212,13 +242,23 @@
         </w:rPr>
         <w:t xml:space="preserve">להריץ </w:t>
       </w:r>
-      <w:r>
-        <w:rPr>
-          <w:rFonts w:ascii="Tahoma" w:hAnsi="Tahoma" w:cs="Tahoma"/>
-          <w:sz w:val="22"/>
-          <w:szCs w:val="22"/>
-        </w:rPr>
-        <w:t>npm run start</w:t>
+      <w:proofErr w:type="spellStart"/>
+      <w:r>
+        <w:rPr>
+          <w:rFonts w:ascii="Tahoma" w:hAnsi="Tahoma" w:cs="Tahoma"/>
+          <w:sz w:val="22"/>
+          <w:szCs w:val="22"/>
+        </w:rPr>
+        <w:t>npm</w:t>
+      </w:r>
+      <w:proofErr w:type="spellEnd"/>
+      <w:r>
+        <w:rPr>
+          <w:rFonts w:ascii="Tahoma" w:hAnsi="Tahoma" w:cs="Tahoma"/>
+          <w:sz w:val="22"/>
+          <w:szCs w:val="22"/>
+        </w:rPr>
+        <w:t xml:space="preserve"> run start</w:t>
       </w:r>
       <w:r>
         <w:rPr>
@@ -256,25 +296,37 @@
         </w:rPr>
         <w:t xml:space="preserve">, על ידי בדיקה של השרת בכתובת </w:t>
       </w:r>
-      <w:r>
-        <w:rPr>
-          <w:rFonts w:ascii="Tahoma" w:hAnsi="Tahoma" w:cs="Tahoma"/>
-          <w:sz w:val="22"/>
-          <w:szCs w:val="22"/>
-          <w:u w:val="single"/>
-        </w:rPr>
-        <w:t>localhost:4000/graphql</w:t>
-      </w:r>
-    </w:p>
-    <w:p>
-      <w:pPr>
-        <w:rPr>
-          <w:rFonts w:ascii="Tahoma" w:hAnsi="Tahoma" w:cs="Tahoma"/>
+      <w:hyperlink r:id="rId6" w:history="1">
+        <w:r>
+          <w:rPr>
+            <w:rStyle w:val="Hyperlink"/>
+            <w:rFonts w:ascii="Tahoma" w:hAnsi="Tahoma" w:cs="Tahoma"/>
+            <w:sz w:val="22"/>
+            <w:szCs w:val="22"/>
+          </w:rPr>
+          <w:t>http://</w:t>
+        </w:r>
+        <w:r>
+          <w:rPr>
+            <w:rStyle w:val="Hyperlink"/>
+            <w:rFonts w:ascii="Tahoma" w:hAnsi="Tahoma" w:cs="Tahoma"/>
+            <w:sz w:val="22"/>
+            <w:szCs w:val="22"/>
+          </w:rPr>
+          <w:t>localhost:4000/graphql</w:t>
+        </w:r>
+      </w:hyperlink>
+    </w:p>
+    <w:p>
+      <w:pPr>
+        <w:rPr>
+          <w:rFonts w:ascii="Tahoma" w:hAnsi="Tahoma" w:cs="Tahoma" w:hint="cs"/>
           <w:b/>
           <w:bCs/>
           <w:sz w:val="22"/>
           <w:szCs w:val="22"/>
           <w:u w:val="single"/>
+          <w:rtl/>
         </w:rPr>
       </w:pPr>
       <w:r>
@@ -352,13 +404,23 @@
         </w:rPr>
         <w:t xml:space="preserve">, שממנו יצרכו מידע עבור משתמשים והציוצים שלהם, כמו למשל האתר </w:t>
       </w:r>
-      <w:r>
-        <w:rPr>
-          <w:rFonts w:ascii="Tahoma" w:hAnsi="Tahoma" w:cs="Tahoma"/>
-          <w:sz w:val="22"/>
-          <w:szCs w:val="22"/>
-        </w:rPr>
-        <w:t>apollo-twitter</w:t>
+      <w:proofErr w:type="spellStart"/>
+      <w:r>
+        <w:rPr>
+          <w:rFonts w:ascii="Tahoma" w:hAnsi="Tahoma" w:cs="Tahoma"/>
+          <w:sz w:val="22"/>
+          <w:szCs w:val="22"/>
+        </w:rPr>
+        <w:t>apollo</w:t>
+      </w:r>
+      <w:proofErr w:type="spellEnd"/>
+      <w:r>
+        <w:rPr>
+          <w:rFonts w:ascii="Tahoma" w:hAnsi="Tahoma" w:cs="Tahoma"/>
+          <w:sz w:val="22"/>
+          <w:szCs w:val="22"/>
+        </w:rPr>
+        <w:t>-twitter</w:t>
       </w:r>
       <w:r>
         <w:rPr>
@@ -386,7 +448,16 @@
           <w:szCs w:val="22"/>
           <w:rtl/>
         </w:rPr>
-        <w:t xml:space="preserve">המאגר מכיל מידע עבור הישויות הבאות: משתמש, </w:t>
+        <w:t xml:space="preserve">המאגר מכיל </w:t>
+      </w:r>
+      <w:r>
+        <w:rPr>
+          <w:rFonts w:ascii="Tahoma" w:hAnsi="Tahoma" w:cs="Tahoma" w:hint="cs"/>
+          <w:sz w:val="22"/>
+          <w:szCs w:val="22"/>
+          <w:rtl/>
+        </w:rPr>
+        <w:t>מידע עבור הישויות הבאות: משתמש ו</w:t>
       </w:r>
       <w:r>
         <w:rPr>
@@ -404,7 +475,7 @@
           <w:szCs w:val="22"/>
           <w:rtl/>
         </w:rPr>
-        <w:t xml:space="preserve"> וטאג.</w:t>
+        <w:t>.</w:t>
       </w:r>
     </w:p>
     <w:p>
@@ -501,6 +572,7 @@
         </w:rPr>
         <w:t>המאגר שהורדתם מה-</w:t>
       </w:r>
+      <w:proofErr w:type="spellStart"/>
       <w:r>
         <w:rPr>
           <w:rFonts w:ascii="Tahoma" w:hAnsi="Tahoma" w:cs="Tahoma"/>
@@ -509,6 +581,7 @@
         </w:rPr>
         <w:t>git</w:t>
       </w:r>
+      <w:proofErr w:type="spellEnd"/>
       <w:r>
         <w:rPr>
           <w:rFonts w:ascii="Tahoma" w:hAnsi="Tahoma" w:cs="Tahoma" w:hint="cs"/>
@@ -535,6 +608,7 @@
         </w:rPr>
         <w:t xml:space="preserve"> שהמאגר מיחצן בעזרת </w:t>
       </w:r>
+      <w:proofErr w:type="spellStart"/>
       <w:r>
         <w:rPr>
           <w:rFonts w:ascii="Tahoma" w:hAnsi="Tahoma" w:cs="Tahoma"/>
@@ -543,6 +617,7 @@
         </w:rPr>
         <w:t>apollo</w:t>
       </w:r>
+      <w:proofErr w:type="spellEnd"/>
       <w:r>
         <w:rPr>
           <w:rFonts w:ascii="Tahoma" w:hAnsi="Tahoma" w:cs="Tahoma"/>
@@ -568,8 +643,6 @@
         </w:rPr>
         <w:t>express</w:t>
       </w:r>
-      <w:bookmarkStart w:id="0" w:name="_GoBack"/>
-      <w:bookmarkEnd w:id="0"/>
       <w:r>
         <w:rPr>
           <w:rFonts w:ascii="Tahoma" w:hAnsi="Tahoma" w:cs="Tahoma" w:hint="cs"/>
@@ -748,78 +821,6 @@
     </w:p>
     <w:p>
       <w:pPr>
-        <w:pStyle w:val="af5"/>
-        <w:numPr>
-          <w:ilvl w:val="0"/>
-          <w:numId w:val="2"/>
-        </w:numPr>
-        <w:rPr>
-          <w:rFonts w:ascii="Tahoma" w:hAnsi="Tahoma" w:cs="Tahoma"/>
-          <w:sz w:val="22"/>
-          <w:szCs w:val="22"/>
-        </w:rPr>
-      </w:pPr>
-      <w:r>
-        <w:rPr>
-          <w:rFonts w:ascii="Tahoma" w:hAnsi="Tahoma" w:cs="Tahoma"/>
-          <w:sz w:val="22"/>
-          <w:szCs w:val="22"/>
-        </w:rPr>
-        <w:t>user</w:t>
-      </w:r>
-      <w:r>
-        <w:rPr>
-          <w:rFonts w:ascii="Tahoma" w:hAnsi="Tahoma" w:cs="Tahoma" w:hint="cs"/>
-          <w:sz w:val="22"/>
-          <w:szCs w:val="22"/>
-          <w:rtl/>
-        </w:rPr>
-        <w:t xml:space="preserve"> (המשתמש שפרסם את הציוץ</w:t>
-      </w:r>
-      <w:r>
-        <w:rPr>
-          <w:rFonts w:ascii="Tahoma" w:hAnsi="Tahoma" w:cs="Tahoma" w:hint="cs"/>
-          <w:sz w:val="22"/>
-          <w:szCs w:val="22"/>
-          <w:rtl/>
-        </w:rPr>
-        <w:t>)</w:t>
-      </w:r>
-    </w:p>
-    <w:p>
-      <w:pPr>
-        <w:pStyle w:val="af5"/>
-        <w:numPr>
-          <w:ilvl w:val="0"/>
-          <w:numId w:val="2"/>
-        </w:numPr>
-        <w:rPr>
-          <w:rFonts w:ascii="Tahoma" w:hAnsi="Tahoma" w:cs="Tahoma"/>
-          <w:sz w:val="22"/>
-          <w:szCs w:val="22"/>
-          <w:rtl/>
-        </w:rPr>
-      </w:pPr>
-      <w:r>
-        <w:rPr>
-          <w:rFonts w:ascii="Tahoma" w:hAnsi="Tahoma" w:cs="Tahoma"/>
-          <w:sz w:val="22"/>
-          <w:szCs w:val="22"/>
-        </w:rPr>
-        <w:t>tags</w:t>
-      </w:r>
-      <w:r>
-        <w:rPr>
-          <w:rFonts w:ascii="Tahoma" w:hAnsi="Tahoma" w:cs="Tahoma" w:hint="cs"/>
-          <w:sz w:val="22"/>
-          <w:szCs w:val="22"/>
-          <w:rtl/>
-        </w:rPr>
-        <w:t xml:space="preserve"> (רשימה של הטאגים שנכתבו בציוץ)</w:t>
-      </w:r>
-    </w:p>
-    <w:p>
-      <w:pPr>
         <w:rPr>
           <w:rFonts w:ascii="Tahoma" w:hAnsi="Tahoma" w:cs="Tahoma"/>
           <w:sz w:val="22"/>
@@ -921,7 +922,27 @@
           <w:szCs w:val="22"/>
           <w:rtl/>
         </w:rPr>
-        <w:t xml:space="preserve"> (שם המשתמש שאיתו מתחברים)</w:t>
+        <w:t xml:space="preserve"> (שם המשתמש </w:t>
+      </w:r>
+      <w:proofErr w:type="spellStart"/>
+      <w:r>
+        <w:rPr>
+          <w:rFonts w:ascii="Tahoma" w:hAnsi="Tahoma" w:cs="Tahoma" w:hint="cs"/>
+          <w:sz w:val="22"/>
+          <w:szCs w:val="22"/>
+          <w:rtl/>
+        </w:rPr>
+        <w:t>שאיתו</w:t>
+      </w:r>
+      <w:proofErr w:type="spellEnd"/>
+      <w:r>
+        <w:rPr>
+          <w:rFonts w:ascii="Tahoma" w:hAnsi="Tahoma" w:cs="Tahoma" w:hint="cs"/>
+          <w:sz w:val="22"/>
+          <w:szCs w:val="22"/>
+          <w:rtl/>
+        </w:rPr>
+        <w:t xml:space="preserve"> מתחברים)</w:t>
       </w:r>
     </w:p>
     <w:p>
@@ -968,6 +989,7 @@
           <w:szCs w:val="22"/>
         </w:rPr>
       </w:pPr>
+      <w:proofErr w:type="spellStart"/>
       <w:r>
         <w:rPr>
           <w:rFonts w:ascii="Tahoma" w:hAnsi="Tahoma" w:cs="Tahoma"/>
@@ -976,6 +998,7 @@
         </w:rPr>
         <w:t>firstName</w:t>
       </w:r>
+      <w:proofErr w:type="spellEnd"/>
       <w:r>
         <w:rPr>
           <w:rFonts w:ascii="Tahoma" w:hAnsi="Tahoma" w:cs="Tahoma" w:hint="cs"/>
@@ -999,6 +1022,7 @@
           <w:szCs w:val="22"/>
         </w:rPr>
       </w:pPr>
+      <w:proofErr w:type="spellStart"/>
       <w:r>
         <w:rPr>
           <w:rFonts w:ascii="Tahoma" w:hAnsi="Tahoma" w:cs="Tahoma"/>
@@ -1007,6 +1031,7 @@
         </w:rPr>
         <w:t>lastName</w:t>
       </w:r>
+      <w:proofErr w:type="spellEnd"/>
       <w:r>
         <w:rPr>
           <w:rFonts w:ascii="Tahoma" w:hAnsi="Tahoma" w:cs="Tahoma" w:hint="cs"/>
@@ -1125,6 +1150,7 @@
           <w:szCs w:val="22"/>
         </w:rPr>
       </w:pPr>
+      <w:proofErr w:type="spellStart"/>
       <w:r>
         <w:rPr>
           <w:rFonts w:ascii="Tahoma" w:hAnsi="Tahoma" w:cs="Tahoma"/>
@@ -1133,6 +1159,7 @@
         </w:rPr>
         <w:t>avatarUrl</w:t>
       </w:r>
+      <w:proofErr w:type="spellEnd"/>
       <w:r>
         <w:rPr>
           <w:rFonts w:ascii="Tahoma" w:hAnsi="Tahoma" w:cs="Tahoma" w:hint="cs"/>
@@ -1142,6 +1169,7 @@
         </w:rPr>
         <w:t xml:space="preserve"> (</w:t>
       </w:r>
+      <w:proofErr w:type="spellStart"/>
       <w:r>
         <w:rPr>
           <w:rFonts w:ascii="Tahoma" w:hAnsi="Tahoma" w:cs="Tahoma"/>
@@ -1150,6 +1178,7 @@
         </w:rPr>
         <w:t>url</w:t>
       </w:r>
+      <w:proofErr w:type="spellEnd"/>
       <w:r>
         <w:rPr>
           <w:rFonts w:ascii="Tahoma" w:hAnsi="Tahoma" w:cs="Tahoma" w:hint="cs"/>
@@ -1200,111 +1229,13 @@
           <w:rtl/>
         </w:rPr>
       </w:pPr>
-      <w:r>
-        <w:rPr>
-          <w:rFonts w:ascii="Tahoma" w:hAnsi="Tahoma" w:cs="Tahoma" w:hint="cs"/>
-          <w:sz w:val="22"/>
-          <w:szCs w:val="22"/>
-          <w:rtl/>
-        </w:rPr>
-        <w:t xml:space="preserve">טאג </w:t>
-      </w:r>
-      <w:r>
-        <w:rPr>
-          <w:rFonts w:ascii="Tahoma" w:hAnsi="Tahoma" w:cs="Tahoma"/>
-          <w:sz w:val="22"/>
-          <w:szCs w:val="22"/>
-        </w:rPr>
-        <w:t>Tag</w:t>
-      </w:r>
-      <w:r>
-        <w:rPr>
-          <w:rFonts w:ascii="Tahoma" w:hAnsi="Tahoma" w:cs="Tahoma" w:hint="cs"/>
-          <w:sz w:val="22"/>
-          <w:szCs w:val="22"/>
-          <w:rtl/>
-        </w:rPr>
-        <w:t>:</w:t>
-      </w:r>
-    </w:p>
-    <w:p>
-      <w:pPr>
-        <w:pStyle w:val="af5"/>
-        <w:numPr>
-          <w:ilvl w:val="0"/>
-          <w:numId w:val="4"/>
-        </w:numPr>
-        <w:rPr>
-          <w:rFonts w:ascii="Tahoma" w:hAnsi="Tahoma" w:cs="Tahoma"/>
-          <w:sz w:val="22"/>
-          <w:szCs w:val="22"/>
-        </w:rPr>
-      </w:pPr>
-      <w:r>
-        <w:rPr>
-          <w:rFonts w:ascii="Tahoma" w:hAnsi="Tahoma" w:cs="Tahoma"/>
-          <w:sz w:val="22"/>
-          <w:szCs w:val="22"/>
-        </w:rPr>
-        <w:t>id</w:t>
-      </w:r>
-      <w:r>
-        <w:rPr>
-          <w:rFonts w:ascii="Tahoma" w:hAnsi="Tahoma" w:cs="Tahoma" w:hint="cs"/>
-          <w:sz w:val="22"/>
-          <w:szCs w:val="22"/>
-          <w:rtl/>
-        </w:rPr>
-        <w:t xml:space="preserve"> (מזהה של הטאג)</w:t>
-      </w:r>
-    </w:p>
-    <w:p>
-      <w:pPr>
-        <w:pStyle w:val="af5"/>
-        <w:numPr>
-          <w:ilvl w:val="0"/>
-          <w:numId w:val="4"/>
-        </w:numPr>
-        <w:rPr>
-          <w:rFonts w:ascii="Tahoma" w:hAnsi="Tahoma" w:cs="Tahoma"/>
-          <w:sz w:val="22"/>
-          <w:szCs w:val="22"/>
-        </w:rPr>
-      </w:pPr>
-      <w:r>
-        <w:rPr>
-          <w:rFonts w:ascii="Tahoma" w:hAnsi="Tahoma" w:cs="Tahoma"/>
-          <w:sz w:val="22"/>
-          <w:szCs w:val="22"/>
-        </w:rPr>
-        <w:t>name</w:t>
-      </w:r>
-      <w:r>
-        <w:rPr>
-          <w:rFonts w:ascii="Tahoma" w:hAnsi="Tahoma" w:cs="Tahoma" w:hint="cs"/>
-          <w:sz w:val="22"/>
-          <w:szCs w:val="22"/>
-          <w:rtl/>
-        </w:rPr>
-        <w:t xml:space="preserve"> (השם של הטאג)</w:t>
-      </w:r>
-    </w:p>
-    <w:p>
-      <w:pPr>
-        <w:rPr>
-          <w:rFonts w:ascii="Tahoma" w:hAnsi="Tahoma" w:cs="Tahoma"/>
-          <w:sz w:val="22"/>
-          <w:szCs w:val="22"/>
-          <w:rtl/>
-        </w:rPr>
-      </w:pPr>
-      <w:r>
-        <w:rPr>
-          <w:rFonts w:ascii="Tahoma" w:hAnsi="Tahoma" w:cs="Tahoma" w:hint="cs"/>
-          <w:sz w:val="22"/>
-          <w:szCs w:val="22"/>
-        </w:rPr>
-        <w:lastRenderedPageBreak/>
+      <w:proofErr w:type="spellStart"/>
+      <w:r>
+        <w:rPr>
+          <w:rFonts w:ascii="Tahoma" w:hAnsi="Tahoma" w:cs="Tahoma" w:hint="cs"/>
+          <w:sz w:val="22"/>
+          <w:szCs w:val="22"/>
+        </w:rPr>
         <w:t>U</w:t>
       </w:r>
       <w:r>
@@ -1323,6 +1254,7 @@
         </w:rPr>
         <w:t>Input</w:t>
       </w:r>
+      <w:proofErr w:type="spellEnd"/>
       <w:r>
         <w:rPr>
           <w:rFonts w:ascii="Tahoma" w:hAnsi="Tahoma" w:cs="Tahoma" w:hint="cs"/>
@@ -1361,7 +1293,27 @@
           <w:szCs w:val="22"/>
           <w:rtl/>
         </w:rPr>
-        <w:t xml:space="preserve"> (שם המשתמש שאיתו מתחברים)</w:t>
+        <w:t xml:space="preserve"> (שם המשתמש </w:t>
+      </w:r>
+      <w:proofErr w:type="spellStart"/>
+      <w:r>
+        <w:rPr>
+          <w:rFonts w:ascii="Tahoma" w:hAnsi="Tahoma" w:cs="Tahoma" w:hint="cs"/>
+          <w:sz w:val="22"/>
+          <w:szCs w:val="22"/>
+          <w:rtl/>
+        </w:rPr>
+        <w:t>שאיתו</w:t>
+      </w:r>
+      <w:proofErr w:type="spellEnd"/>
+      <w:r>
+        <w:rPr>
+          <w:rFonts w:ascii="Tahoma" w:hAnsi="Tahoma" w:cs="Tahoma" w:hint="cs"/>
+          <w:sz w:val="22"/>
+          <w:szCs w:val="22"/>
+          <w:rtl/>
+        </w:rPr>
+        <w:t xml:space="preserve"> מתחברים)</w:t>
       </w:r>
     </w:p>
     <w:p>
@@ -1408,6 +1360,7 @@
           <w:szCs w:val="22"/>
         </w:rPr>
       </w:pPr>
+      <w:proofErr w:type="spellStart"/>
       <w:r>
         <w:rPr>
           <w:rFonts w:ascii="Tahoma" w:hAnsi="Tahoma" w:cs="Tahoma"/>
@@ -1416,6 +1369,7 @@
         </w:rPr>
         <w:t>firstName</w:t>
       </w:r>
+      <w:proofErr w:type="spellEnd"/>
       <w:r>
         <w:rPr>
           <w:rFonts w:ascii="Tahoma" w:hAnsi="Tahoma" w:cs="Tahoma" w:hint="cs"/>
@@ -1439,6 +1393,7 @@
           <w:szCs w:val="22"/>
         </w:rPr>
       </w:pPr>
+      <w:proofErr w:type="spellStart"/>
       <w:r>
         <w:rPr>
           <w:rFonts w:ascii="Tahoma" w:hAnsi="Tahoma" w:cs="Tahoma"/>
@@ -1447,6 +1402,7 @@
         </w:rPr>
         <w:t>lastName</w:t>
       </w:r>
+      <w:proofErr w:type="spellEnd"/>
       <w:r>
         <w:rPr>
           <w:rFonts w:ascii="Tahoma" w:hAnsi="Tahoma" w:cs="Tahoma" w:hint="cs"/>
@@ -1543,12 +1499,59 @@
     <w:p>
       <w:pPr>
         <w:rPr>
-          <w:rFonts w:ascii="Tahoma" w:hAnsi="Tahoma" w:cs="Tahoma"/>
-          <w:sz w:val="22"/>
-          <w:szCs w:val="22"/>
-          <w:rtl/>
-        </w:rPr>
-      </w:pPr>
+          <w:rFonts w:ascii="Tahoma" w:hAnsi="Tahoma" w:cs="Tahoma" w:hint="cs"/>
+          <w:sz w:val="22"/>
+          <w:szCs w:val="22"/>
+        </w:rPr>
+      </w:pPr>
+      <w:proofErr w:type="spellStart"/>
+      <w:r>
+        <w:rPr>
+          <w:rFonts w:ascii="Tahoma" w:hAnsi="Tahoma" w:cs="Tahoma"/>
+          <w:sz w:val="22"/>
+          <w:szCs w:val="22"/>
+        </w:rPr>
+        <w:t>allUsers</w:t>
+      </w:r>
+      <w:proofErr w:type="spellEnd"/>
+      <w:r>
+        <w:rPr>
+          <w:rFonts w:ascii="Tahoma" w:hAnsi="Tahoma" w:cs="Tahoma" w:hint="cs"/>
+          <w:sz w:val="22"/>
+          <w:szCs w:val="22"/>
+          <w:rtl/>
+        </w:rPr>
+        <w:t xml:space="preserve"> </w:t>
+      </w:r>
+      <w:r>
+        <w:rPr>
+          <w:rFonts w:ascii="Tahoma" w:hAnsi="Tahoma" w:cs="Tahoma"/>
+          <w:sz w:val="22"/>
+          <w:szCs w:val="22"/>
+          <w:rtl/>
+        </w:rPr>
+        <w:t>–</w:t>
+      </w:r>
+      <w:r>
+        <w:rPr>
+          <w:rFonts w:ascii="Tahoma" w:hAnsi="Tahoma" w:cs="Tahoma" w:hint="cs"/>
+          <w:sz w:val="22"/>
+          <w:szCs w:val="22"/>
+          <w:rtl/>
+        </w:rPr>
+        <w:t xml:space="preserve"> מחזיר את כל המשתמשים</w:t>
+      </w:r>
+    </w:p>
+    <w:p>
+      <w:pPr>
+        <w:rPr>
+          <w:rFonts w:ascii="Tahoma" w:hAnsi="Tahoma" w:cs="Tahoma"/>
+          <w:sz w:val="22"/>
+          <w:szCs w:val="22"/>
+          <w:rtl/>
+        </w:rPr>
+      </w:pPr>
+      <w:proofErr w:type="spellStart"/>
       <w:r>
         <w:rPr>
           <w:rFonts w:ascii="Tahoma" w:hAnsi="Tahoma" w:cs="Tahoma"/>
@@ -1557,6 +1560,7 @@
         </w:rPr>
         <w:t>allTweets</w:t>
       </w:r>
+      <w:proofErr w:type="spellEnd"/>
       <w:r>
         <w:rPr>
           <w:rFonts w:ascii="Tahoma" w:hAnsi="Tahoma" w:cs="Tahoma" w:hint="cs"/>
@@ -1594,6 +1598,7 @@
           <w:rtl/>
         </w:rPr>
       </w:pPr>
+      <w:proofErr w:type="spellStart"/>
       <w:r>
         <w:rPr>
           <w:rFonts w:ascii="Tahoma" w:hAnsi="Tahoma" w:cs="Tahoma"/>
@@ -1602,6 +1607,7 @@
         </w:rPr>
         <w:t>userByUsername</w:t>
       </w:r>
+      <w:proofErr w:type="spellEnd"/>
       <w:r>
         <w:rPr>
           <w:rFonts w:ascii="Tahoma" w:hAnsi="Tahoma" w:cs="Tahoma"/>
@@ -1637,24 +1643,28 @@
         </w:rPr>
         <w:t xml:space="preserve"> מחזיר משתמש לפי שם המשתמש שלו</w:t>
       </w:r>
-    </w:p>
-    <w:p>
-      <w:pPr>
-        <w:rPr>
-          <w:rFonts w:ascii="Tahoma" w:hAnsi="Tahoma" w:cs="Tahoma"/>
-          <w:sz w:val="22"/>
-          <w:szCs w:val="22"/>
-          <w:rtl/>
-        </w:rPr>
-      </w:pPr>
-      <w:r>
-        <w:rPr>
-          <w:rFonts w:ascii="Tahoma" w:hAnsi="Tahoma" w:cs="Tahoma"/>
-          <w:sz w:val="22"/>
-          <w:szCs w:val="22"/>
-        </w:rPr>
-        <w:t>allUsers</w:t>
-      </w:r>
+      <w:bookmarkStart w:id="0" w:name="_GoBack"/>
+      <w:bookmarkEnd w:id="0"/>
+    </w:p>
+    <w:p>
+      <w:pPr>
+        <w:rPr>
+          <w:rFonts w:ascii="Tahoma" w:hAnsi="Tahoma" w:cs="Tahoma"/>
+          <w:sz w:val="22"/>
+          <w:szCs w:val="22"/>
+          <w:rtl/>
+        </w:rPr>
+      </w:pPr>
+      <w:proofErr w:type="spellStart"/>
+      <w:r>
+        <w:rPr>
+          <w:rFonts w:ascii="Tahoma" w:hAnsi="Tahoma" w:cs="Tahoma"/>
+          <w:sz w:val="22"/>
+          <w:szCs w:val="22"/>
+        </w:rPr>
+        <w:t>allUsersAndTweets</w:t>
+      </w:r>
+      <w:proofErr w:type="spellEnd"/>
       <w:r>
         <w:rPr>
           <w:rFonts w:ascii="Tahoma" w:hAnsi="Tahoma" w:cs="Tahoma" w:hint="cs"/>
@@ -1680,105 +1690,27 @@
           <w:szCs w:val="22"/>
           <w:rtl/>
         </w:rPr>
-        <w:t xml:space="preserve"> מחזיר את כל המשתמשים</w:t>
-      </w:r>
-    </w:p>
-    <w:p>
-      <w:pPr>
-        <w:rPr>
-          <w:rFonts w:ascii="Tahoma" w:hAnsi="Tahoma" w:cs="Tahoma"/>
-          <w:sz w:val="22"/>
-          <w:szCs w:val="22"/>
-          <w:rtl/>
-        </w:rPr>
-      </w:pPr>
-      <w:r>
-        <w:rPr>
-          <w:rFonts w:ascii="Tahoma" w:hAnsi="Tahoma" w:cs="Tahoma"/>
-          <w:sz w:val="22"/>
-          <w:szCs w:val="22"/>
-        </w:rPr>
-        <w:t>tweetsByTagName</w:t>
-      </w:r>
-      <w:r>
-        <w:rPr>
-          <w:rFonts w:ascii="Tahoma" w:hAnsi="Tahoma" w:cs="Tahoma"/>
-          <w:sz w:val="22"/>
-          <w:szCs w:val="22"/>
-        </w:rPr>
-        <w:t>(tagName: String)</w:t>
-      </w:r>
-      <w:r>
-        <w:rPr>
-          <w:rFonts w:ascii="Tahoma" w:hAnsi="Tahoma" w:cs="Tahoma" w:hint="cs"/>
-          <w:sz w:val="22"/>
-          <w:szCs w:val="22"/>
-          <w:rtl/>
-        </w:rPr>
-        <w:t xml:space="preserve"> </w:t>
-      </w:r>
-      <w:r>
-        <w:rPr>
-          <w:rFonts w:ascii="Tahoma" w:hAnsi="Tahoma" w:cs="Tahoma"/>
-          <w:sz w:val="22"/>
-          <w:szCs w:val="22"/>
-          <w:rtl/>
-        </w:rPr>
-        <w:t>–</w:t>
-      </w:r>
-      <w:r>
-        <w:rPr>
-          <w:rFonts w:ascii="Tahoma" w:hAnsi="Tahoma" w:cs="Tahoma" w:hint="cs"/>
-          <w:sz w:val="22"/>
-          <w:szCs w:val="22"/>
-          <w:rtl/>
-        </w:rPr>
-        <w:t xml:space="preserve"> מחזיר רשימה של ציוצים לפי שם של טאג</w:t>
-      </w:r>
-    </w:p>
-    <w:p>
-      <w:pPr>
-        <w:rPr>
-          <w:rFonts w:ascii="Tahoma" w:hAnsi="Tahoma" w:cs="Tahoma"/>
-          <w:sz w:val="22"/>
-          <w:szCs w:val="22"/>
-          <w:rtl/>
-        </w:rPr>
-      </w:pPr>
-      <w:r>
-        <w:rPr>
-          <w:rFonts w:ascii="Tahoma" w:hAnsi="Tahoma" w:cs="Tahoma"/>
-          <w:sz w:val="22"/>
-          <w:szCs w:val="22"/>
-        </w:rPr>
-        <w:t>allUsersAndTweets</w:t>
-      </w:r>
-      <w:r>
-        <w:rPr>
-          <w:rFonts w:ascii="Tahoma" w:hAnsi="Tahoma" w:cs="Tahoma" w:hint="cs"/>
-          <w:sz w:val="22"/>
-          <w:szCs w:val="22"/>
-          <w:rtl/>
-        </w:rPr>
-        <w:t xml:space="preserve"> </w:t>
-      </w:r>
-      <w:r>
-        <w:rPr>
-          <w:rFonts w:ascii="Tahoma" w:hAnsi="Tahoma" w:cs="Tahoma"/>
-          <w:sz w:val="22"/>
-          <w:szCs w:val="22"/>
-          <w:rtl/>
-        </w:rPr>
-        <w:t>–</w:t>
-      </w:r>
-      <w:r>
-        <w:rPr>
-          <w:rFonts w:ascii="Tahoma" w:hAnsi="Tahoma" w:cs="Tahoma" w:hint="cs"/>
-          <w:sz w:val="22"/>
-          <w:szCs w:val="22"/>
-          <w:rtl/>
-        </w:rPr>
-        <w:t xml:space="preserve"> מחזיר רשימה של כל היוזרים והמשתמשים</w:t>
+        <w:t xml:space="preserve"> מחזיר רשימה של כל </w:t>
+      </w:r>
+      <w:proofErr w:type="spellStart"/>
+      <w:r>
+        <w:rPr>
+          <w:rFonts w:ascii="Tahoma" w:hAnsi="Tahoma" w:cs="Tahoma" w:hint="cs"/>
+          <w:sz w:val="22"/>
+          <w:szCs w:val="22"/>
+          <w:rtl/>
+        </w:rPr>
+        <w:t>היוזרים</w:t>
+      </w:r>
+      <w:proofErr w:type="spellEnd"/>
+      <w:r>
+        <w:rPr>
+          <w:rFonts w:ascii="Tahoma" w:hAnsi="Tahoma" w:cs="Tahoma" w:hint="cs"/>
+          <w:sz w:val="22"/>
+          <w:szCs w:val="22"/>
+          <w:rtl/>
+        </w:rPr>
+        <w:t xml:space="preserve"> והמשתמשים</w:t>
       </w:r>
     </w:p>
     <w:p>
@@ -1846,6 +1778,8 @@
           <w:szCs w:val="22"/>
         </w:rPr>
       </w:pPr>
+      <w:proofErr w:type="spellStart"/>
+      <w:proofErr w:type="gramStart"/>
       <w:r>
         <w:rPr>
           <w:rFonts w:ascii="Tahoma" w:hAnsi="Tahoma" w:cs="Tahoma"/>
@@ -1854,12 +1788,21 @@
         </w:rPr>
         <w:t>createTweet</w:t>
       </w:r>
-      <w:r>
-        <w:rPr>
-          <w:sz w:val="22"/>
-          <w:szCs w:val="22"/>
-        </w:rPr>
-        <w:t>(body: String)</w:t>
+      <w:proofErr w:type="spellEnd"/>
+      <w:r>
+        <w:rPr>
+          <w:sz w:val="22"/>
+          <w:szCs w:val="22"/>
+        </w:rPr>
+        <w:t>(</w:t>
+      </w:r>
+      <w:proofErr w:type="gramEnd"/>
+      <w:r>
+        <w:rPr>
+          <w:sz w:val="22"/>
+          <w:szCs w:val="22"/>
+        </w:rPr>
+        <w:t>body: String)</w:t>
       </w:r>
       <w:r>
         <w:rPr>
@@ -1958,6 +1901,8 @@
           <w:rtl/>
         </w:rPr>
       </w:pPr>
+      <w:proofErr w:type="spellStart"/>
+      <w:proofErr w:type="gramStart"/>
       <w:r>
         <w:rPr>
           <w:rFonts w:ascii="Tahoma" w:hAnsi="Tahoma" w:cs="Tahoma"/>
@@ -1966,6 +1911,7 @@
         </w:rPr>
         <w:t>createUser</w:t>
       </w:r>
+      <w:proofErr w:type="spellEnd"/>
       <w:r>
         <w:rPr>
           <w:sz w:val="22"/>
@@ -1973,6 +1919,7 @@
         </w:rPr>
         <w:t>(</w:t>
       </w:r>
+      <w:proofErr w:type="gramEnd"/>
       <w:r>
         <w:rPr>
           <w:rFonts w:ascii="Tahoma" w:hAnsi="Tahoma" w:cs="Tahoma"/>
@@ -1981,6 +1928,7 @@
         </w:rPr>
         <w:t xml:space="preserve">user: </w:t>
       </w:r>
+      <w:proofErr w:type="spellStart"/>
       <w:r>
         <w:rPr>
           <w:rFonts w:ascii="Tahoma" w:hAnsi="Tahoma" w:cs="Tahoma" w:hint="cs"/>
@@ -2005,6 +1953,7 @@
         </w:rPr>
         <w:t>Input</w:t>
       </w:r>
+      <w:proofErr w:type="spellEnd"/>
       <w:r>
         <w:rPr>
           <w:sz w:val="22"/>
@@ -2049,6 +1998,8 @@
           <w:rtl/>
         </w:rPr>
       </w:pPr>
+      <w:proofErr w:type="spellStart"/>
+      <w:proofErr w:type="gramStart"/>
       <w:r>
         <w:rPr>
           <w:rFonts w:ascii="Tahoma" w:hAnsi="Tahoma" w:cs="Tahoma"/>
@@ -2057,13 +2008,23 @@
         </w:rPr>
         <w:t>deleteUser</w:t>
       </w:r>
-      <w:r>
-        <w:rPr>
-          <w:rFonts w:ascii="Tahoma" w:hAnsi="Tahoma" w:cs="Tahoma"/>
-          <w:sz w:val="22"/>
-          <w:szCs w:val="22"/>
-        </w:rPr>
-        <w:t>(username: String)</w:t>
+      <w:proofErr w:type="spellEnd"/>
+      <w:r>
+        <w:rPr>
+          <w:rFonts w:ascii="Tahoma" w:hAnsi="Tahoma" w:cs="Tahoma"/>
+          <w:sz w:val="22"/>
+          <w:szCs w:val="22"/>
+        </w:rPr>
+        <w:t>(</w:t>
+      </w:r>
+      <w:proofErr w:type="gramEnd"/>
+      <w:r>
+        <w:rPr>
+          <w:rFonts w:ascii="Tahoma" w:hAnsi="Tahoma" w:cs="Tahoma"/>
+          <w:sz w:val="22"/>
+          <w:szCs w:val="22"/>
+        </w:rPr>
+        <w:t>username: String)</w:t>
       </w:r>
       <w:r>
         <w:rPr>
@@ -2102,6 +2063,8 @@
           <w:rtl/>
         </w:rPr>
       </w:pPr>
+      <w:proofErr w:type="spellStart"/>
+      <w:proofErr w:type="gramStart"/>
       <w:r>
         <w:rPr>
           <w:rFonts w:ascii="Tahoma" w:hAnsi="Tahoma" w:cs="Tahoma"/>
@@ -2110,13 +2073,33 @@
         </w:rPr>
         <w:t>updateUserAvatar</w:t>
       </w:r>
-      <w:r>
-        <w:rPr>
-          <w:rFonts w:ascii="Tahoma" w:hAnsi="Tahoma" w:cs="Tahoma"/>
-          <w:sz w:val="22"/>
-          <w:szCs w:val="22"/>
-        </w:rPr>
-        <w:t>(avatarUrl: String)</w:t>
+      <w:proofErr w:type="spellEnd"/>
+      <w:r>
+        <w:rPr>
+          <w:rFonts w:ascii="Tahoma" w:hAnsi="Tahoma" w:cs="Tahoma"/>
+          <w:sz w:val="22"/>
+          <w:szCs w:val="22"/>
+        </w:rPr>
+        <w:t>(</w:t>
+      </w:r>
+      <w:proofErr w:type="spellStart"/>
+      <w:proofErr w:type="gramEnd"/>
+      <w:r>
+        <w:rPr>
+          <w:rFonts w:ascii="Tahoma" w:hAnsi="Tahoma" w:cs="Tahoma"/>
+          <w:sz w:val="22"/>
+          <w:szCs w:val="22"/>
+        </w:rPr>
+        <w:t>avatarUrl</w:t>
+      </w:r>
+      <w:proofErr w:type="spellEnd"/>
+      <w:r>
+        <w:rPr>
+          <w:rFonts w:ascii="Tahoma" w:hAnsi="Tahoma" w:cs="Tahoma"/>
+          <w:sz w:val="22"/>
+          <w:szCs w:val="22"/>
+        </w:rPr>
+        <w:t>: String)</w:t>
       </w:r>
       <w:r>
         <w:rPr>
@@ -2303,6 +2286,7 @@
         </w:rPr>
         <w:t xml:space="preserve">יש להוסיף מנגנון </w:t>
       </w:r>
+      <w:proofErr w:type="spellStart"/>
       <w:r>
         <w:rPr>
           <w:rFonts w:ascii="Tahoma" w:hAnsi="Tahoma" w:cs="Tahoma"/>
@@ -2311,6 +2295,7 @@
         </w:rPr>
         <w:t>Pubsub</w:t>
       </w:r>
+      <w:proofErr w:type="spellEnd"/>
       <w:r>
         <w:rPr>
           <w:rFonts w:ascii="Tahoma" w:hAnsi="Tahoma" w:cs="Tahoma" w:hint="cs"/>
@@ -2402,6 +2387,7 @@
           <w:rtl/>
         </w:rPr>
       </w:pPr>
+      <w:proofErr w:type="spellStart"/>
       <w:r>
         <w:rPr>
           <w:rFonts w:ascii="Tahoma" w:hAnsi="Tahoma" w:cs="Tahoma"/>
@@ -2410,6 +2396,7 @@
         </w:rPr>
         <w:t>userCreated</w:t>
       </w:r>
+      <w:proofErr w:type="spellEnd"/>
       <w:r>
         <w:rPr>
           <w:rFonts w:ascii="Tahoma" w:hAnsi="Tahoma" w:cs="Tahoma" w:hint="cs"/>

</xml_diff>